<commit_message>
mismatch fixing b/w frontend and backend
</commit_message>
<xml_diff>
--- a/backend/uploads/VEEKSHITH GULLAPUDI_RESUME.docx
+++ b/backend/uploads/VEEKSHITH GULLAPUDI_RESUME.docx
@@ -129,7 +129,11 @@
         <w:pStyle w:val="Normal"/>
         <w:spacing w:lineRule="auto" w:line="240" w:before="0" w:after="46"/>
         <w:jc w:val="both"/>
-        <w:rPr/>
+        <w:rPr>
+          <w:rFonts w:ascii="Calibri" w:hAnsi="Calibri" w:cs="Calibri"/>
+          <w:sz w:val="22"/>
+          <w:szCs w:val="22"/>
+        </w:rPr>
       </w:pPr>
       <w:r>
         <w:rPr>
@@ -138,42 +142,206 @@
           <w:szCs w:val="22"/>
         </w:rPr>
         <w:tab/>
-      </w:r>
-      <w:r>
-        <w:rPr>
-          <w:rFonts w:ascii="Calibri" w:hAnsi="Calibri"/>
-          <w:sz w:val="22"/>
-          <w:szCs w:val="22"/>
-        </w:rPr>
-        <w:t xml:space="preserve">Highly proficient </w:t>
-      </w:r>
-      <w:r>
-        <w:rPr>
-          <w:rFonts w:ascii="Calibri" w:hAnsi="Calibri"/>
-          <w:b/>
-          <w:bCs/>
-          <w:sz w:val="22"/>
-          <w:szCs w:val="22"/>
-        </w:rPr>
-        <w:t>Full-Stack Developer</w:t>
-      </w:r>
-      <w:r>
-        <w:rPr>
-          <w:rFonts w:ascii="Calibri" w:hAnsi="Calibri"/>
-          <w:sz w:val="22"/>
-          <w:szCs w:val="22"/>
-        </w:rPr>
-        <w:t xml:space="preserve"> with strong experience building scalable, high</w:t>
-        <w:noBreakHyphen/>
-        <w:t>performance applications using Java, Python, and modern JavaScript frameworks. Skilled in developing secure RESTful APIs and end</w:t>
-        <w:noBreakHyphen/>
-        <w:t>to</w:t>
-        <w:noBreakHyphen/>
-        <w:t>end solutions with React, Angular, Node.js, and Spring Boot. Proven ability to collaborate with cross</w:t>
-        <w:noBreakHyphen/>
-        <w:t>functional teams, solve complex technical challenges, and improve application performance. Dedicated to delivering clean, reliable code and consistently contributing to successful, timely releases in fast</w:t>
-        <w:noBreakHyphen/>
-        <w:t>paced Agile environments.</w:t>
+        <w:t xml:space="preserve">Full-Stack Java Developer with over </w:t>
+      </w:r>
+      <w:r>
+        <w:rPr>
+          <w:rFonts w:cs="Calibri" w:ascii="Calibri" w:hAnsi="Calibri"/>
+          <w:b/>
+          <w:bCs/>
+          <w:i w:val="false"/>
+          <w:iCs w:val="false"/>
+          <w:sz w:val="22"/>
+          <w:szCs w:val="22"/>
+        </w:rPr>
+        <w:t>5</w:t>
+      </w:r>
+      <w:r>
+        <w:rPr>
+          <w:rStyle w:val="Strong"/>
+          <w:rFonts w:cs="Calibri" w:ascii="Calibri" w:hAnsi="Calibri"/>
+          <w:sz w:val="22"/>
+          <w:szCs w:val="22"/>
+        </w:rPr>
+        <w:t xml:space="preserve"> years of experience</w:t>
+      </w:r>
+      <w:r>
+        <w:rPr>
+          <w:rFonts w:cs="Calibri" w:ascii="Calibri" w:hAnsi="Calibri"/>
+          <w:sz w:val="22"/>
+          <w:szCs w:val="22"/>
+        </w:rPr>
+        <w:t xml:space="preserve"> building and supporting </w:t>
+      </w:r>
+      <w:r>
+        <w:rPr>
+          <w:rStyle w:val="Strong"/>
+          <w:rFonts w:cs="Calibri" w:ascii="Calibri" w:hAnsi="Calibri"/>
+          <w:sz w:val="22"/>
+          <w:szCs w:val="22"/>
+        </w:rPr>
+        <w:t>scalable, secure, and high-performance enterprise applications</w:t>
+      </w:r>
+      <w:r>
+        <w:rPr>
+          <w:rFonts w:cs="Calibri" w:ascii="Calibri" w:hAnsi="Calibri"/>
+          <w:sz w:val="22"/>
+          <w:szCs w:val="22"/>
+        </w:rPr>
+        <w:t xml:space="preserve"> within </w:t>
+      </w:r>
+      <w:r>
+        <w:rPr>
+          <w:rStyle w:val="Strong"/>
+          <w:rFonts w:cs="Calibri" w:ascii="Calibri" w:hAnsi="Calibri"/>
+          <w:sz w:val="22"/>
+          <w:szCs w:val="22"/>
+        </w:rPr>
+        <w:t>banking and financial services</w:t>
+      </w:r>
+      <w:r>
+        <w:rPr>
+          <w:rFonts w:cs="Calibri" w:ascii="Calibri" w:hAnsi="Calibri"/>
+          <w:sz w:val="22"/>
+          <w:szCs w:val="22"/>
+        </w:rPr>
+        <w:t xml:space="preserve"> environments. Strong proficiency in </w:t>
+      </w:r>
+      <w:r>
+        <w:rPr>
+          <w:rStyle w:val="Strong"/>
+          <w:rFonts w:cs="Calibri" w:ascii="Calibri" w:hAnsi="Calibri"/>
+          <w:sz w:val="22"/>
+          <w:szCs w:val="22"/>
+        </w:rPr>
+        <w:t>Java, Spring Boot, RESTful micro services</w:t>
+      </w:r>
+      <w:r>
+        <w:rPr>
+          <w:rFonts w:cs="Calibri" w:ascii="Calibri" w:hAnsi="Calibri"/>
+          <w:sz w:val="22"/>
+          <w:szCs w:val="22"/>
+        </w:rPr>
+        <w:t xml:space="preserve">, and modern front-end technologies including </w:t>
+      </w:r>
+      <w:r>
+        <w:rPr>
+          <w:rStyle w:val="Strong"/>
+          <w:rFonts w:cs="Calibri" w:ascii="Calibri" w:hAnsi="Calibri"/>
+          <w:sz w:val="22"/>
+          <w:szCs w:val="22"/>
+        </w:rPr>
+        <w:t>React and Angular</w:t>
+      </w:r>
+      <w:r>
+        <w:rPr>
+          <w:rFonts w:cs="Calibri" w:ascii="Calibri" w:hAnsi="Calibri"/>
+          <w:sz w:val="22"/>
+          <w:szCs w:val="22"/>
+        </w:rPr>
+        <w:t xml:space="preserve">, complemented by hands-on experience in </w:t>
+      </w:r>
+      <w:r>
+        <w:rPr>
+          <w:rStyle w:val="Strong"/>
+          <w:rFonts w:cs="Calibri" w:ascii="Calibri" w:hAnsi="Calibri"/>
+          <w:sz w:val="22"/>
+          <w:szCs w:val="22"/>
+        </w:rPr>
+        <w:t>AWS cloud architecture and DevOps practices</w:t>
+      </w:r>
+      <w:r>
+        <w:rPr>
+          <w:rFonts w:cs="Calibri" w:ascii="Calibri" w:hAnsi="Calibri"/>
+          <w:sz w:val="22"/>
+          <w:szCs w:val="22"/>
+        </w:rPr>
+        <w:t xml:space="preserve">. </w:t>
+      </w:r>
+      <w:r>
+        <w:rPr>
+          <w:rStyle w:val="Strong"/>
+          <w:rFonts w:cs="Calibri" w:ascii="Calibri" w:hAnsi="Calibri"/>
+          <w:sz w:val="22"/>
+          <w:szCs w:val="22"/>
+        </w:rPr>
+        <w:t>AWS Certified Solutions Architect</w:t>
+      </w:r>
+      <w:r>
+        <w:rPr>
+          <w:rFonts w:cs="Calibri" w:ascii="Calibri" w:hAnsi="Calibri"/>
+          <w:sz w:val="22"/>
+          <w:szCs w:val="22"/>
+        </w:rPr>
+        <w:t xml:space="preserve"> with recent experience integrating </w:t>
+      </w:r>
+      <w:r>
+        <w:rPr>
+          <w:rStyle w:val="Strong"/>
+          <w:rFonts w:cs="Calibri" w:ascii="Calibri" w:hAnsi="Calibri"/>
+          <w:sz w:val="22"/>
+          <w:szCs w:val="22"/>
+        </w:rPr>
+        <w:t>Generative AI</w:t>
+      </w:r>
+      <w:r>
+        <w:rPr>
+          <w:rFonts w:cs="Calibri" w:ascii="Calibri" w:hAnsi="Calibri"/>
+          <w:sz w:val="22"/>
+          <w:szCs w:val="22"/>
+        </w:rPr>
+        <w:t xml:space="preserve">, developing AI-enabled applications using </w:t>
+      </w:r>
+      <w:r>
+        <w:rPr>
+          <w:rStyle w:val="Strong"/>
+          <w:rFonts w:cs="Calibri" w:ascii="Calibri" w:hAnsi="Calibri"/>
+          <w:sz w:val="22"/>
+          <w:szCs w:val="22"/>
+        </w:rPr>
+        <w:t>LLMs, FastAPI, and cloud-native design patterns</w:t>
+      </w:r>
+      <w:r>
+        <w:rPr>
+          <w:rFonts w:cs="Calibri" w:ascii="Calibri" w:hAnsi="Calibri"/>
+          <w:sz w:val="22"/>
+          <w:szCs w:val="22"/>
+        </w:rPr>
+        <w:t xml:space="preserve">. Demonstrated success in supporting </w:t>
+      </w:r>
+      <w:r>
+        <w:rPr>
+          <w:rStyle w:val="Strong"/>
+          <w:rFonts w:cs="Calibri" w:ascii="Calibri" w:hAnsi="Calibri"/>
+          <w:sz w:val="22"/>
+          <w:szCs w:val="22"/>
+        </w:rPr>
+        <w:t>regulatory reporting systems (FINRA/OCC)</w:t>
+      </w:r>
+      <w:r>
+        <w:rPr>
+          <w:rFonts w:cs="Calibri" w:ascii="Calibri" w:hAnsi="Calibri"/>
+          <w:sz w:val="22"/>
+          <w:szCs w:val="22"/>
+        </w:rPr>
+        <w:t xml:space="preserve">, modernising legacy platforms, optimizing performance, and delivering reliable solutions in </w:t>
+      </w:r>
+      <w:r>
+        <w:rPr>
+          <w:rStyle w:val="Strong"/>
+          <w:rFonts w:cs="Calibri" w:ascii="Calibri" w:hAnsi="Calibri"/>
+          <w:sz w:val="22"/>
+          <w:szCs w:val="22"/>
+        </w:rPr>
+        <w:t>Agile, production-critical environments</w:t>
+      </w:r>
+      <w:r>
+        <w:rPr>
+          <w:rFonts w:cs="Calibri" w:ascii="Calibri" w:hAnsi="Calibri"/>
+          <w:sz w:val="22"/>
+          <w:szCs w:val="22"/>
+        </w:rPr>
+        <w:t>.</w:t>
       </w:r>
     </w:p>
     <w:p>
@@ -250,7 +418,7 @@
           <w:sz w:val="22"/>
           <w:szCs w:val="22"/>
         </w:rPr>
-        <w:t xml:space="preserve"> React, Angular, JavaScript (ES6+), TypeScript, Redux, HTML5, CSS3, SASS/SCSS</w:t>
+        <w:t xml:space="preserve"> React, Angular, JavaScript (ES6+), TypeScript, Redux, HTML5, CSS3</w:t>
       </w:r>
     </w:p>
     <w:p>
@@ -433,7 +601,7 @@
           <w:numId w:val="0"/>
         </w:numPr>
         <w:spacing w:before="0" w:after="0"/>
-        <w:ind w:hanging="0" w:start="283"/>
+        <w:ind w:hanging="0" w:start="0"/>
         <w:rPr>
           <w:rFonts w:ascii="Calibri" w:hAnsi="Calibri"/>
           <w:sz w:val="22"/>
@@ -474,7 +642,7 @@
         <w:widowControl/>
         <w:numPr>
           <w:ilvl w:val="0"/>
-          <w:numId w:val="7"/>
+          <w:numId w:val="6"/>
         </w:numPr>
         <w:tabs>
           <w:tab w:val="clear" w:pos="720"/>
@@ -494,19 +662,39 @@
       <w:r>
         <w:rPr>
           <w:rFonts w:ascii="Calibri" w:hAnsi="Calibri"/>
-          <w:sz w:val="22"/>
-          <w:szCs w:val="22"/>
-        </w:rPr>
-        <w:t>Certified AWS Solutions Architect – Associate</w:t>
-      </w:r>
-    </w:p>
-    <w:p>
-      <w:pPr>
-        <w:pStyle w:val="BodyText"/>
-        <w:widowControl/>
-        <w:numPr>
-          <w:ilvl w:val="0"/>
-          <w:numId w:val="7"/>
+          <w:b/>
+          <w:bCs/>
+          <w:sz w:val="22"/>
+          <w:szCs w:val="22"/>
+        </w:rPr>
+        <w:t>Python</w:t>
+      </w:r>
+      <w:r>
+        <w:rPr>
+          <w:rFonts w:ascii="Calibri" w:hAnsi="Calibri"/>
+          <w:sz w:val="22"/>
+          <w:szCs w:val="22"/>
+        </w:rPr>
+        <w:t xml:space="preserve"> for Data Science by </w:t>
+      </w:r>
+      <w:r>
+        <w:rPr>
+          <w:rFonts w:ascii="Calibri" w:hAnsi="Calibri"/>
+          <w:b/>
+          <w:bCs/>
+          <w:sz w:val="22"/>
+          <w:szCs w:val="22"/>
+        </w:rPr>
+        <w:t>IBMSKillsBuild</w:t>
+      </w:r>
+    </w:p>
+    <w:p>
+      <w:pPr>
+        <w:pStyle w:val="BodyText"/>
+        <w:widowControl/>
+        <w:numPr>
+          <w:ilvl w:val="0"/>
+          <w:numId w:val="6"/>
         </w:numPr>
         <w:tabs>
           <w:tab w:val="clear" w:pos="720"/>
@@ -518,25 +706,39 @@
         <w:ind w:hanging="227" w:start="397" w:end="0"/>
         <w:jc w:val="both"/>
         <w:rPr>
-          <w:rFonts w:cs="Calibri"/>
-        </w:rPr>
-      </w:pPr>
-      <w:r>
-        <w:rPr>
-          <w:rFonts w:ascii="Calibri" w:hAnsi="Calibri"/>
-          <w:sz w:val="22"/>
-          <w:szCs w:val="22"/>
-        </w:rPr>
-        <w:t>AWS Essential Training for Developers</w:t>
-      </w:r>
-    </w:p>
-    <w:p>
-      <w:pPr>
-        <w:pStyle w:val="BodyText"/>
-        <w:widowControl/>
-        <w:numPr>
-          <w:ilvl w:val="0"/>
-          <w:numId w:val="7"/>
+          <w:rFonts w:ascii="Calibri" w:hAnsi="Calibri"/>
+          <w:b/>
+          <w:bCs/>
+          <w:sz w:val="22"/>
+          <w:szCs w:val="22"/>
+        </w:rPr>
+      </w:pPr>
+      <w:r>
+        <w:rPr>
+          <w:rFonts w:ascii="Calibri" w:hAnsi="Calibri"/>
+          <w:sz w:val="22"/>
+          <w:szCs w:val="22"/>
+        </w:rPr>
+        <w:t xml:space="preserve">Data Fundamentals by </w:t>
+      </w:r>
+      <w:r>
+        <w:rPr>
+          <w:rFonts w:ascii="Calibri" w:hAnsi="Calibri"/>
+          <w:b/>
+          <w:bCs/>
+          <w:sz w:val="22"/>
+          <w:szCs w:val="22"/>
+        </w:rPr>
+        <w:t>IBMSkillsBuild</w:t>
+      </w:r>
+    </w:p>
+    <w:p>
+      <w:pPr>
+        <w:pStyle w:val="BodyText"/>
+        <w:widowControl/>
+        <w:numPr>
+          <w:ilvl w:val="0"/>
+          <w:numId w:val="6"/>
         </w:numPr>
         <w:tabs>
           <w:tab w:val="clear" w:pos="720"/>
@@ -548,25 +750,55 @@
         <w:ind w:hanging="227" w:start="397" w:end="0"/>
         <w:jc w:val="both"/>
         <w:rPr>
-          <w:rFonts w:cs="Calibri"/>
-        </w:rPr>
-      </w:pPr>
-      <w:r>
-        <w:rPr>
-          <w:rFonts w:ascii="Calibri" w:hAnsi="Calibri"/>
-          <w:sz w:val="22"/>
-          <w:szCs w:val="22"/>
-        </w:rPr>
-        <w:t>Project Development using JAVA</w:t>
-      </w:r>
-    </w:p>
-    <w:p>
-      <w:pPr>
-        <w:pStyle w:val="BodyText"/>
-        <w:widowControl/>
-        <w:numPr>
-          <w:ilvl w:val="0"/>
-          <w:numId w:val="7"/>
+          <w:rFonts w:ascii="Calibri" w:hAnsi="Calibri"/>
+          <w:sz w:val="22"/>
+          <w:szCs w:val="22"/>
+        </w:rPr>
+      </w:pPr>
+      <w:r>
+        <w:rPr>
+          <w:rFonts w:ascii="Calibri" w:hAnsi="Calibri"/>
+          <w:sz w:val="22"/>
+          <w:szCs w:val="22"/>
+        </w:rPr>
+        <w:t xml:space="preserve">Certified </w:t>
+      </w:r>
+      <w:r>
+        <w:rPr>
+          <w:rFonts w:ascii="Calibri" w:hAnsi="Calibri"/>
+          <w:b/>
+          <w:bCs/>
+          <w:sz w:val="22"/>
+          <w:szCs w:val="22"/>
+        </w:rPr>
+        <w:t>AWS Solutions Architect</w:t>
+      </w:r>
+      <w:r>
+        <w:rPr>
+          <w:rFonts w:ascii="Calibri" w:hAnsi="Calibri"/>
+          <w:sz w:val="22"/>
+          <w:szCs w:val="22"/>
+        </w:rPr>
+        <w:t xml:space="preserve"> – </w:t>
+      </w:r>
+      <w:r>
+        <w:rPr>
+          <w:rFonts w:ascii="Calibri" w:hAnsi="Calibri"/>
+          <w:b/>
+          <w:bCs/>
+          <w:sz w:val="22"/>
+          <w:szCs w:val="22"/>
+        </w:rPr>
+        <w:t>Associate</w:t>
+      </w:r>
+    </w:p>
+    <w:p>
+      <w:pPr>
+        <w:pStyle w:val="BodyText"/>
+        <w:widowControl/>
+        <w:numPr>
+          <w:ilvl w:val="0"/>
+          <w:numId w:val="6"/>
         </w:numPr>
         <w:tabs>
           <w:tab w:val="clear" w:pos="720"/>
@@ -587,16 +819,16 @@
           <w:sz w:val="22"/>
           <w:szCs w:val="22"/>
         </w:rPr>
-        <w:t>Java Collections Framework and APIs</w:t>
-      </w:r>
-    </w:p>
-    <w:p>
-      <w:pPr>
-        <w:pStyle w:val="BodyText"/>
-        <w:widowControl/>
-        <w:numPr>
-          <w:ilvl w:val="0"/>
-          <w:numId w:val="7"/>
+        <w:t>AWS Essential Training for Developers</w:t>
+      </w:r>
+    </w:p>
+    <w:p>
+      <w:pPr>
+        <w:pStyle w:val="BodyText"/>
+        <w:widowControl/>
+        <w:numPr>
+          <w:ilvl w:val="0"/>
+          <w:numId w:val="6"/>
         </w:numPr>
         <w:tabs>
           <w:tab w:val="clear" w:pos="720"/>
@@ -617,16 +849,16 @@
           <w:sz w:val="22"/>
           <w:szCs w:val="22"/>
         </w:rPr>
-        <w:t>The Complete Web Developer: Zero to Mastery</w:t>
-      </w:r>
-    </w:p>
-    <w:p>
-      <w:pPr>
-        <w:pStyle w:val="BodyText"/>
-        <w:widowControl/>
-        <w:numPr>
-          <w:ilvl w:val="0"/>
-          <w:numId w:val="7"/>
+        <w:t>Project Development using JAVA</w:t>
+      </w:r>
+    </w:p>
+    <w:p>
+      <w:pPr>
+        <w:pStyle w:val="BodyText"/>
+        <w:widowControl/>
+        <w:numPr>
+          <w:ilvl w:val="0"/>
+          <w:numId w:val="6"/>
         </w:numPr>
         <w:tabs>
           <w:tab w:val="clear" w:pos="720"/>
@@ -647,6 +879,66 @@
           <w:sz w:val="22"/>
           <w:szCs w:val="22"/>
         </w:rPr>
+        <w:t>Java Collections Framework and APIs</w:t>
+      </w:r>
+    </w:p>
+    <w:p>
+      <w:pPr>
+        <w:pStyle w:val="BodyText"/>
+        <w:widowControl/>
+        <w:numPr>
+          <w:ilvl w:val="0"/>
+          <w:numId w:val="6"/>
+        </w:numPr>
+        <w:tabs>
+          <w:tab w:val="clear" w:pos="720"/>
+          <w:tab w:val="left" w:pos="120" w:leader="none"/>
+        </w:tabs>
+        <w:suppressAutoHyphens w:val="true"/>
+        <w:bidi w:val="0"/>
+        <w:spacing w:lineRule="auto" w:line="240" w:before="0" w:after="0"/>
+        <w:ind w:hanging="227" w:start="397" w:end="0"/>
+        <w:jc w:val="both"/>
+        <w:rPr>
+          <w:rFonts w:cs="Calibri"/>
+        </w:rPr>
+      </w:pPr>
+      <w:r>
+        <w:rPr>
+          <w:rFonts w:ascii="Calibri" w:hAnsi="Calibri"/>
+          <w:sz w:val="22"/>
+          <w:szCs w:val="22"/>
+        </w:rPr>
+        <w:t>The Complete Web Developer: Zero to Mastery</w:t>
+      </w:r>
+    </w:p>
+    <w:p>
+      <w:pPr>
+        <w:pStyle w:val="BodyText"/>
+        <w:widowControl/>
+        <w:numPr>
+          <w:ilvl w:val="0"/>
+          <w:numId w:val="6"/>
+        </w:numPr>
+        <w:tabs>
+          <w:tab w:val="clear" w:pos="720"/>
+          <w:tab w:val="left" w:pos="120" w:leader="none"/>
+        </w:tabs>
+        <w:suppressAutoHyphens w:val="true"/>
+        <w:bidi w:val="0"/>
+        <w:spacing w:lineRule="auto" w:line="240" w:before="0" w:after="0"/>
+        <w:ind w:hanging="227" w:start="397" w:end="0"/>
+        <w:jc w:val="both"/>
+        <w:rPr>
+          <w:rFonts w:cs="Calibri"/>
+        </w:rPr>
+      </w:pPr>
+      <w:r>
+        <w:rPr>
+          <w:rFonts w:ascii="Calibri" w:hAnsi="Calibri"/>
+          <w:sz w:val="22"/>
+          <w:szCs w:val="22"/>
+        </w:rPr>
         <w:t>Complete MongoDB Bootcamp</w:t>
       </w:r>
     </w:p>
@@ -705,11 +997,8 @@
       </w:pPr>
       <w:r>
         <w:rPr>
-          <w:rFonts w:cs="Calibri" w:ascii="Calibri" w:hAnsi="Calibri"/>
-          <w:b/>
-          <w:bCs/>
-          <w:sz w:val="24"/>
-          <w:szCs w:val="24"/>
+          <w:sz w:val="22"/>
+          <w:szCs w:val="22"/>
         </w:rPr>
       </w:r>
     </w:p>
@@ -718,121 +1007,726 @@
         <w:pStyle w:val="Normal"/>
         <w:spacing w:lineRule="auto" w:line="240" w:before="0" w:after="0"/>
         <w:rPr>
-          <w:rFonts w:ascii="Calibri" w:hAnsi="Calibri" w:cs="Calibri"/>
-          <w:b/>
-          <w:bCs/>
-          <w:sz w:val="22"/>
-          <w:szCs w:val="22"/>
-        </w:rPr>
-      </w:pPr>
-      <w:r>
-        <w:rPr>
-          <w:rFonts w:cs="Calibri" w:ascii="Calibri" w:hAnsi="Calibri"/>
-          <w:b/>
-          <w:bCs/>
-          <w:sz w:val="22"/>
-          <w:szCs w:val="22"/>
-        </w:rPr>
-        <w:t>Software Engineer</w:t>
-      </w:r>
-      <w:r>
-        <w:rPr>
-          <w:rFonts w:cs="Calibri" w:ascii="Calibri" w:hAnsi="Calibri"/>
-          <w:b/>
-          <w:bCs/>
-          <w:sz w:val="22"/>
-          <w:szCs w:val="22"/>
-        </w:rPr>
+          <w:rFonts w:ascii="Calibri" w:hAnsi="Calibri"/>
+          <w:b/>
+          <w:bCs/>
+          <w:sz w:val="22"/>
+          <w:szCs w:val="22"/>
+        </w:rPr>
+      </w:pPr>
+      <w:r>
+        <w:rPr>
+          <w:rFonts w:ascii="Calibri" w:hAnsi="Calibri"/>
+          <w:b/>
+          <w:bCs/>
+          <w:sz w:val="22"/>
+          <w:szCs w:val="22"/>
+        </w:rPr>
+        <w:t>Professional Development &amp; Independent Projects</w:t>
         <w:tab/>
         <w:tab/>
         <w:tab/>
         <w:tab/>
         <w:tab/>
-        <w:tab/>
-        <w:tab/>
-        <w:tab/>
-        <w:t xml:space="preserve">     </w:t>
-        <w:tab/>
-      </w:r>
-      <w:r>
-        <w:rPr>
-          <w:rFonts w:cs="Calibri" w:ascii="Calibri" w:hAnsi="Calibri"/>
-          <w:b/>
-          <w:bCs/>
-          <w:sz w:val="22"/>
-          <w:szCs w:val="22"/>
-        </w:rPr>
-        <w:t>Nov</w:t>
-      </w:r>
-      <w:r>
-        <w:rPr>
-          <w:rFonts w:cs="Calibri" w:ascii="Calibri" w:hAnsi="Calibri"/>
-          <w:b/>
-          <w:bCs/>
-          <w:sz w:val="22"/>
-          <w:szCs w:val="22"/>
-        </w:rPr>
-        <w:t xml:space="preserve"> 202</w:t>
-      </w:r>
-      <w:r>
-        <w:rPr>
-          <w:rFonts w:cs="Calibri" w:ascii="Calibri" w:hAnsi="Calibri"/>
-          <w:b/>
-          <w:bCs/>
-          <w:sz w:val="22"/>
-          <w:szCs w:val="22"/>
-        </w:rPr>
-        <w:t>4</w:t>
-      </w:r>
-      <w:r>
-        <w:rPr>
-          <w:rFonts w:cs="Calibri" w:ascii="Calibri" w:hAnsi="Calibri"/>
-          <w:b/>
-          <w:bCs/>
-          <w:sz w:val="22"/>
-          <w:szCs w:val="22"/>
-        </w:rPr>
-        <w:t xml:space="preserve"> – </w:t>
-      </w:r>
-      <w:r>
-        <w:rPr>
-          <w:rFonts w:cs="Calibri" w:ascii="Calibri" w:hAnsi="Calibri"/>
-          <w:b/>
-          <w:bCs/>
-          <w:sz w:val="22"/>
-          <w:szCs w:val="22"/>
-        </w:rPr>
-        <w:t>Nov</w:t>
-      </w:r>
-      <w:r>
-        <w:rPr>
-          <w:rFonts w:cs="Calibri" w:ascii="Calibri" w:hAnsi="Calibri"/>
-          <w:b/>
-          <w:bCs/>
-          <w:sz w:val="22"/>
-          <w:szCs w:val="22"/>
-        </w:rPr>
-        <w:t xml:space="preserve"> 202</w:t>
-      </w:r>
-      <w:r>
-        <w:rPr>
-          <w:rFonts w:cs="Calibri" w:ascii="Calibri" w:hAnsi="Calibri"/>
-          <w:b/>
-          <w:bCs/>
-          <w:sz w:val="22"/>
-          <w:szCs w:val="22"/>
-        </w:rPr>
-        <w:t>5</w:t>
-      </w:r>
-      <w:r>
-        <w:rPr>
-          <w:rFonts w:cs="Calibri" w:ascii="Calibri" w:hAnsi="Calibri"/>
-          <w:b/>
-          <w:bCs/>
-          <w:sz w:val="22"/>
-          <w:szCs w:val="22"/>
-        </w:rPr>
-        <w:t xml:space="preserve"> </w:t>
+      </w:r>
+      <w:r>
+        <w:rPr>
+          <w:rFonts w:ascii="Calibri" w:hAnsi="Calibri"/>
+          <w:b/>
+          <w:bCs/>
+          <w:sz w:val="22"/>
+          <w:szCs w:val="22"/>
+        </w:rPr>
+        <w:t>Nov 2024 – Present</w:t>
+      </w:r>
+    </w:p>
+    <w:p>
+      <w:pPr>
+        <w:pStyle w:val="BodyText"/>
+        <w:widowControl/>
+        <w:numPr>
+          <w:ilvl w:val="0"/>
+          <w:numId w:val="8"/>
+        </w:numPr>
+        <w:suppressAutoHyphens w:val="true"/>
+        <w:bidi w:val="0"/>
+        <w:spacing w:lineRule="auto" w:line="240" w:before="0" w:after="0"/>
+        <w:ind w:hanging="227" w:start="397" w:end="0"/>
+        <w:jc w:val="both"/>
+        <w:rPr>
+          <w:rFonts w:ascii="Calibri" w:hAnsi="Calibri"/>
+          <w:b/>
+          <w:bCs/>
+          <w:sz w:val="22"/>
+          <w:szCs w:val="22"/>
+        </w:rPr>
+      </w:pPr>
+      <w:r>
+        <w:rPr>
+          <w:rFonts w:ascii="Calibri" w:hAnsi="Calibri"/>
+          <w:b w:val="false"/>
+          <w:bCs w:val="false"/>
+          <w:sz w:val="22"/>
+          <w:szCs w:val="22"/>
+        </w:rPr>
+        <w:t xml:space="preserve">Earned </w:t>
+      </w:r>
+      <w:r>
+        <w:rPr>
+          <w:rStyle w:val="Strong"/>
+          <w:rFonts w:ascii="Calibri" w:hAnsi="Calibri"/>
+          <w:b/>
+          <w:bCs/>
+          <w:sz w:val="22"/>
+          <w:szCs w:val="22"/>
+        </w:rPr>
+        <w:t>AWS Certified Solutions Architect – Associate</w:t>
+      </w:r>
+      <w:r>
+        <w:rPr>
+          <w:rStyle w:val="Strong"/>
+          <w:rFonts w:ascii="Calibri" w:hAnsi="Calibri"/>
+          <w:b w:val="false"/>
+          <w:bCs w:val="false"/>
+          <w:sz w:val="22"/>
+          <w:szCs w:val="22"/>
+        </w:rPr>
+        <w:t xml:space="preserve"> (May 2025)</w:t>
+      </w:r>
+      <w:r>
+        <w:rPr>
+          <w:rFonts w:ascii="Calibri" w:hAnsi="Calibri"/>
+          <w:b w:val="false"/>
+          <w:bCs w:val="false"/>
+          <w:sz w:val="22"/>
+          <w:szCs w:val="22"/>
+        </w:rPr>
+        <w:t>, strengthening expertise in cloud architecture, scalability, security, and cost optimization.</w:t>
+      </w:r>
+    </w:p>
+    <w:p>
+      <w:pPr>
+        <w:pStyle w:val="BodyText"/>
+        <w:widowControl/>
+        <w:numPr>
+          <w:ilvl w:val="0"/>
+          <w:numId w:val="8"/>
+        </w:numPr>
+        <w:suppressAutoHyphens w:val="true"/>
+        <w:bidi w:val="0"/>
+        <w:spacing w:lineRule="auto" w:line="240" w:before="0" w:after="0"/>
+        <w:ind w:hanging="227" w:start="397" w:end="0"/>
+        <w:jc w:val="both"/>
+        <w:rPr>
+          <w:rFonts w:ascii="Calibri" w:hAnsi="Calibri"/>
+          <w:b/>
+          <w:bCs/>
+          <w:sz w:val="22"/>
+          <w:szCs w:val="22"/>
+        </w:rPr>
+      </w:pPr>
+      <w:r>
+        <w:rPr>
+          <w:rFonts w:ascii="Calibri" w:hAnsi="Calibri"/>
+          <w:b w:val="false"/>
+          <w:bCs w:val="false"/>
+          <w:sz w:val="22"/>
+          <w:szCs w:val="22"/>
+        </w:rPr>
+        <w:t xml:space="preserve">Built strong proficiency in </w:t>
+      </w:r>
+      <w:r>
+        <w:rPr>
+          <w:rStyle w:val="Strong"/>
+          <w:rFonts w:ascii="Calibri" w:hAnsi="Calibri"/>
+          <w:b w:val="false"/>
+          <w:bCs w:val="false"/>
+          <w:sz w:val="22"/>
+          <w:szCs w:val="22"/>
+        </w:rPr>
+        <w:t>AWS core services</w:t>
+      </w:r>
+      <w:r>
+        <w:rPr>
+          <w:rFonts w:ascii="Calibri" w:hAnsi="Calibri"/>
+          <w:b w:val="false"/>
+          <w:bCs w:val="false"/>
+          <w:sz w:val="22"/>
+          <w:szCs w:val="22"/>
+        </w:rPr>
+        <w:t xml:space="preserve"> (</w:t>
+      </w:r>
+      <w:r>
+        <w:rPr>
+          <w:rFonts w:ascii="Calibri" w:hAnsi="Calibri"/>
+          <w:b/>
+          <w:bCs/>
+          <w:sz w:val="22"/>
+          <w:szCs w:val="22"/>
+        </w:rPr>
+        <w:t>EC2, S3, IAM, VPC, Lambda</w:t>
+      </w:r>
+      <w:r>
+        <w:rPr>
+          <w:rFonts w:ascii="Calibri" w:hAnsi="Calibri"/>
+          <w:b w:val="false"/>
+          <w:bCs w:val="false"/>
+          <w:sz w:val="22"/>
+          <w:szCs w:val="22"/>
+        </w:rPr>
+        <w:t xml:space="preserve"> fundamentals) through hands-on labs and cloud-native design exercises.</w:t>
+      </w:r>
+    </w:p>
+    <w:p>
+      <w:pPr>
+        <w:pStyle w:val="BodyText"/>
+        <w:widowControl/>
+        <w:numPr>
+          <w:ilvl w:val="0"/>
+          <w:numId w:val="8"/>
+        </w:numPr>
+        <w:suppressAutoHyphens w:val="true"/>
+        <w:bidi w:val="0"/>
+        <w:spacing w:lineRule="auto" w:line="240" w:before="0" w:after="0"/>
+        <w:ind w:hanging="227" w:start="397" w:end="0"/>
+        <w:jc w:val="both"/>
+        <w:rPr>
+          <w:rFonts w:ascii="Calibri" w:hAnsi="Calibri"/>
+          <w:b/>
+          <w:bCs/>
+          <w:sz w:val="22"/>
+          <w:szCs w:val="22"/>
+        </w:rPr>
+      </w:pPr>
+      <w:r>
+        <w:rPr>
+          <w:rFonts w:ascii="Calibri" w:hAnsi="Calibri"/>
+          <w:b w:val="false"/>
+          <w:bCs w:val="false"/>
+          <w:sz w:val="22"/>
+          <w:szCs w:val="22"/>
+        </w:rPr>
+        <w:t xml:space="preserve">Designed and developed a </w:t>
+      </w:r>
+      <w:r>
+        <w:rPr>
+          <w:rStyle w:val="Strong"/>
+          <w:rFonts w:ascii="Calibri" w:hAnsi="Calibri"/>
+          <w:b/>
+          <w:bCs/>
+          <w:sz w:val="22"/>
+          <w:szCs w:val="22"/>
+        </w:rPr>
+        <w:t>Generative AI–powered Resume Generator</w:t>
+      </w:r>
+      <w:r>
+        <w:rPr>
+          <w:rFonts w:ascii="Calibri" w:hAnsi="Calibri"/>
+          <w:b w:val="false"/>
+          <w:bCs w:val="false"/>
+          <w:sz w:val="22"/>
+          <w:szCs w:val="22"/>
+        </w:rPr>
+        <w:t>, automating resume tailoring based on job descriptions.</w:t>
+      </w:r>
+    </w:p>
+    <w:p>
+      <w:pPr>
+        <w:pStyle w:val="BodyText"/>
+        <w:widowControl/>
+        <w:numPr>
+          <w:ilvl w:val="0"/>
+          <w:numId w:val="8"/>
+        </w:numPr>
+        <w:suppressAutoHyphens w:val="true"/>
+        <w:bidi w:val="0"/>
+        <w:spacing w:lineRule="auto" w:line="240" w:before="0" w:after="0"/>
+        <w:ind w:hanging="227" w:start="397" w:end="0"/>
+        <w:jc w:val="both"/>
+        <w:rPr>
+          <w:rFonts w:ascii="Calibri" w:hAnsi="Calibri"/>
+          <w:b/>
+          <w:bCs/>
+          <w:sz w:val="22"/>
+          <w:szCs w:val="22"/>
+        </w:rPr>
+      </w:pPr>
+      <w:r>
+        <w:rPr>
+          <w:rFonts w:ascii="Calibri" w:hAnsi="Calibri"/>
+          <w:b w:val="false"/>
+          <w:bCs w:val="false"/>
+          <w:sz w:val="22"/>
+          <w:szCs w:val="22"/>
+        </w:rPr>
+        <w:t xml:space="preserve">Integrated </w:t>
+      </w:r>
+      <w:r>
+        <w:rPr>
+          <w:rStyle w:val="Strong"/>
+          <w:rFonts w:ascii="Calibri" w:hAnsi="Calibri"/>
+          <w:b w:val="false"/>
+          <w:bCs w:val="false"/>
+          <w:sz w:val="22"/>
+          <w:szCs w:val="22"/>
+        </w:rPr>
+        <w:t xml:space="preserve">Google </w:t>
+      </w:r>
+      <w:r>
+        <w:rPr>
+          <w:rStyle w:val="Strong"/>
+          <w:rFonts w:ascii="Calibri" w:hAnsi="Calibri"/>
+          <w:b/>
+          <w:bCs/>
+          <w:sz w:val="22"/>
+          <w:szCs w:val="22"/>
+        </w:rPr>
+        <w:t>Gemini LLM</w:t>
+      </w:r>
+      <w:r>
+        <w:rPr>
+          <w:rStyle w:val="Strong"/>
+          <w:rFonts w:ascii="Calibri" w:hAnsi="Calibri"/>
+          <w:b w:val="false"/>
+          <w:bCs w:val="false"/>
+          <w:sz w:val="22"/>
+          <w:szCs w:val="22"/>
+        </w:rPr>
+        <w:t xml:space="preserve"> (gemini-flash-latest)</w:t>
+      </w:r>
+      <w:r>
+        <w:rPr>
+          <w:rFonts w:ascii="Calibri" w:hAnsi="Calibri"/>
+          <w:b w:val="false"/>
+          <w:bCs w:val="false"/>
+          <w:sz w:val="22"/>
+          <w:szCs w:val="22"/>
+        </w:rPr>
+        <w:t xml:space="preserve"> to generate and refine resume summaries, experience bullets, and skills using AI-driven content generation.</w:t>
+      </w:r>
+    </w:p>
+    <w:p>
+      <w:pPr>
+        <w:pStyle w:val="BodyText"/>
+        <w:widowControl/>
+        <w:numPr>
+          <w:ilvl w:val="0"/>
+          <w:numId w:val="8"/>
+        </w:numPr>
+        <w:suppressAutoHyphens w:val="true"/>
+        <w:bidi w:val="0"/>
+        <w:spacing w:lineRule="auto" w:line="240" w:before="0" w:after="0"/>
+        <w:ind w:hanging="227" w:start="397" w:end="0"/>
+        <w:jc w:val="both"/>
+        <w:rPr>
+          <w:rFonts w:ascii="Calibri" w:hAnsi="Calibri"/>
+          <w:b/>
+          <w:bCs/>
+          <w:sz w:val="22"/>
+          <w:szCs w:val="22"/>
+        </w:rPr>
+      </w:pPr>
+      <w:r>
+        <w:rPr>
+          <w:rFonts w:ascii="Calibri" w:hAnsi="Calibri"/>
+          <w:b w:val="false"/>
+          <w:bCs w:val="false"/>
+          <w:sz w:val="22"/>
+          <w:szCs w:val="22"/>
+        </w:rPr>
+        <w:t xml:space="preserve">Applied </w:t>
+      </w:r>
+      <w:r>
+        <w:rPr>
+          <w:rStyle w:val="Strong"/>
+          <w:rFonts w:ascii="Calibri" w:hAnsi="Calibri"/>
+          <w:b w:val="false"/>
+          <w:bCs w:val="false"/>
+          <w:sz w:val="22"/>
+          <w:szCs w:val="22"/>
+        </w:rPr>
+        <w:t>prompt engineering techniques</w:t>
+      </w:r>
+      <w:r>
+        <w:rPr>
+          <w:rFonts w:ascii="Calibri" w:hAnsi="Calibri"/>
+          <w:b w:val="false"/>
+          <w:bCs w:val="false"/>
+          <w:sz w:val="22"/>
+          <w:szCs w:val="22"/>
+        </w:rPr>
+        <w:t xml:space="preserve"> to control tone, relevance, and structure of </w:t>
+      </w:r>
+      <w:r>
+        <w:rPr>
+          <w:rFonts w:ascii="Calibri" w:hAnsi="Calibri"/>
+          <w:b/>
+          <w:bCs/>
+          <w:sz w:val="22"/>
+          <w:szCs w:val="22"/>
+        </w:rPr>
+        <w:t>AI outputs</w:t>
+      </w:r>
+      <w:r>
+        <w:rPr>
+          <w:rFonts w:ascii="Calibri" w:hAnsi="Calibri"/>
+          <w:b w:val="false"/>
+          <w:bCs w:val="false"/>
+          <w:sz w:val="22"/>
+          <w:szCs w:val="22"/>
+        </w:rPr>
+        <w:t>, improving consistency and ATS compatibility.</w:t>
+      </w:r>
+    </w:p>
+    <w:p>
+      <w:pPr>
+        <w:pStyle w:val="BodyText"/>
+        <w:widowControl/>
+        <w:numPr>
+          <w:ilvl w:val="0"/>
+          <w:numId w:val="8"/>
+        </w:numPr>
+        <w:suppressAutoHyphens w:val="true"/>
+        <w:bidi w:val="0"/>
+        <w:spacing w:lineRule="auto" w:line="240" w:before="0" w:after="0"/>
+        <w:ind w:hanging="227" w:start="397" w:end="0"/>
+        <w:jc w:val="both"/>
+        <w:rPr>
+          <w:rFonts w:ascii="Calibri" w:hAnsi="Calibri"/>
+          <w:b/>
+          <w:bCs/>
+          <w:sz w:val="22"/>
+          <w:szCs w:val="22"/>
+        </w:rPr>
+      </w:pPr>
+      <w:r>
+        <w:rPr>
+          <w:rFonts w:ascii="Calibri" w:hAnsi="Calibri"/>
+          <w:b w:val="false"/>
+          <w:bCs w:val="false"/>
+          <w:sz w:val="22"/>
+          <w:szCs w:val="22"/>
+        </w:rPr>
+        <w:t xml:space="preserve">Implemented </w:t>
+      </w:r>
+      <w:r>
+        <w:rPr>
+          <w:rStyle w:val="Strong"/>
+          <w:rFonts w:ascii="Calibri" w:hAnsi="Calibri"/>
+          <w:b w:val="false"/>
+          <w:bCs w:val="false"/>
+          <w:sz w:val="22"/>
+          <w:szCs w:val="22"/>
+        </w:rPr>
+        <w:t>context-aware AI workflows</w:t>
+      </w:r>
+      <w:r>
+        <w:rPr>
+          <w:rFonts w:ascii="Calibri" w:hAnsi="Calibri"/>
+          <w:b w:val="false"/>
+          <w:bCs w:val="false"/>
+          <w:sz w:val="22"/>
+          <w:szCs w:val="22"/>
+        </w:rPr>
+        <w:t>, combining job description semantics with resume data to produce role-specific, targeted enhancements.</w:t>
+      </w:r>
+    </w:p>
+    <w:p>
+      <w:pPr>
+        <w:pStyle w:val="BodyText"/>
+        <w:widowControl/>
+        <w:numPr>
+          <w:ilvl w:val="0"/>
+          <w:numId w:val="8"/>
+        </w:numPr>
+        <w:suppressAutoHyphens w:val="true"/>
+        <w:bidi w:val="0"/>
+        <w:spacing w:lineRule="auto" w:line="240" w:before="0" w:after="0"/>
+        <w:ind w:hanging="227" w:start="397" w:end="0"/>
+        <w:jc w:val="both"/>
+        <w:rPr>
+          <w:rFonts w:ascii="Calibri" w:hAnsi="Calibri"/>
+          <w:b/>
+          <w:bCs/>
+          <w:sz w:val="22"/>
+          <w:szCs w:val="22"/>
+        </w:rPr>
+      </w:pPr>
+      <w:r>
+        <w:rPr>
+          <w:rFonts w:ascii="Calibri" w:hAnsi="Calibri"/>
+          <w:b w:val="false"/>
+          <w:bCs w:val="false"/>
+          <w:sz w:val="22"/>
+          <w:szCs w:val="22"/>
+        </w:rPr>
+        <w:t xml:space="preserve">Designed </w:t>
+      </w:r>
+      <w:r>
+        <w:rPr>
+          <w:rStyle w:val="Strong"/>
+          <w:rFonts w:ascii="Calibri" w:hAnsi="Calibri"/>
+          <w:b/>
+          <w:bCs/>
+          <w:sz w:val="22"/>
+          <w:szCs w:val="22"/>
+        </w:rPr>
+        <w:t>post-processing and validation logic</w:t>
+      </w:r>
+      <w:r>
+        <w:rPr>
+          <w:rFonts w:ascii="Calibri" w:hAnsi="Calibri"/>
+          <w:b w:val="false"/>
+          <w:bCs w:val="false"/>
+          <w:sz w:val="22"/>
+          <w:szCs w:val="22"/>
+        </w:rPr>
+        <w:t xml:space="preserve"> to reduce AI hallucinations and ensure accurate, recruiter-friendly outputs.</w:t>
+      </w:r>
+    </w:p>
+    <w:p>
+      <w:pPr>
+        <w:pStyle w:val="BodyText"/>
+        <w:widowControl/>
+        <w:numPr>
+          <w:ilvl w:val="0"/>
+          <w:numId w:val="8"/>
+        </w:numPr>
+        <w:suppressAutoHyphens w:val="true"/>
+        <w:bidi w:val="0"/>
+        <w:spacing w:lineRule="auto" w:line="240" w:before="0" w:after="0"/>
+        <w:ind w:hanging="227" w:start="397" w:end="0"/>
+        <w:jc w:val="both"/>
+        <w:rPr>
+          <w:rFonts w:ascii="Calibri" w:hAnsi="Calibri"/>
+          <w:b/>
+          <w:bCs/>
+          <w:sz w:val="22"/>
+          <w:szCs w:val="22"/>
+        </w:rPr>
+      </w:pPr>
+      <w:r>
+        <w:rPr>
+          <w:rFonts w:ascii="Calibri" w:hAnsi="Calibri"/>
+          <w:b w:val="false"/>
+          <w:bCs w:val="false"/>
+          <w:sz w:val="22"/>
+          <w:szCs w:val="22"/>
+        </w:rPr>
+        <w:t xml:space="preserve">Developed a </w:t>
+      </w:r>
+      <w:r>
+        <w:rPr>
+          <w:rStyle w:val="Strong"/>
+          <w:rFonts w:ascii="Calibri" w:hAnsi="Calibri"/>
+          <w:b w:val="false"/>
+          <w:bCs w:val="false"/>
+          <w:sz w:val="22"/>
+          <w:szCs w:val="22"/>
+        </w:rPr>
+        <w:t>full-stack architecture</w:t>
+      </w:r>
+      <w:r>
+        <w:rPr>
+          <w:rFonts w:ascii="Calibri" w:hAnsi="Calibri"/>
+          <w:b w:val="false"/>
+          <w:bCs w:val="false"/>
+          <w:sz w:val="22"/>
+          <w:szCs w:val="22"/>
+        </w:rPr>
+        <w:t xml:space="preserve"> using </w:t>
+      </w:r>
+      <w:r>
+        <w:rPr>
+          <w:rStyle w:val="Strong"/>
+          <w:rFonts w:ascii="Calibri" w:hAnsi="Calibri"/>
+          <w:b/>
+          <w:bCs/>
+          <w:sz w:val="22"/>
+          <w:szCs w:val="22"/>
+        </w:rPr>
+        <w:t>Python (FastAPI), React, Angular, and SQLite</w:t>
+      </w:r>
+      <w:r>
+        <w:rPr>
+          <w:rFonts w:ascii="Calibri" w:hAnsi="Calibri"/>
+          <w:b w:val="false"/>
+          <w:bCs w:val="false"/>
+          <w:sz w:val="22"/>
+          <w:szCs w:val="22"/>
+        </w:rPr>
+        <w:t>, integrating scalable async AI APIs with modern UI workflows.</w:t>
+      </w:r>
+    </w:p>
+    <w:p>
+      <w:pPr>
+        <w:pStyle w:val="BodyText"/>
+        <w:widowControl/>
+        <w:numPr>
+          <w:ilvl w:val="0"/>
+          <w:numId w:val="8"/>
+        </w:numPr>
+        <w:suppressAutoHyphens w:val="true"/>
+        <w:bidi w:val="0"/>
+        <w:spacing w:lineRule="auto" w:line="240" w:before="0" w:after="0"/>
+        <w:ind w:hanging="227" w:start="397" w:end="0"/>
+        <w:jc w:val="both"/>
+        <w:rPr>
+          <w:rFonts w:ascii="Calibri" w:hAnsi="Calibri"/>
+          <w:b/>
+          <w:bCs/>
+          <w:sz w:val="22"/>
+          <w:szCs w:val="22"/>
+        </w:rPr>
+      </w:pPr>
+      <w:r>
+        <w:rPr>
+          <w:rFonts w:ascii="Calibri" w:hAnsi="Calibri"/>
+          <w:b w:val="false"/>
+          <w:bCs w:val="false"/>
+          <w:sz w:val="22"/>
+          <w:szCs w:val="22"/>
+        </w:rPr>
+        <w:t xml:space="preserve">Followed </w:t>
+      </w:r>
+      <w:r>
+        <w:rPr>
+          <w:rStyle w:val="Strong"/>
+          <w:rFonts w:ascii="Calibri" w:hAnsi="Calibri"/>
+          <w:b w:val="false"/>
+          <w:bCs w:val="false"/>
+          <w:sz w:val="22"/>
+          <w:szCs w:val="22"/>
+        </w:rPr>
+        <w:t xml:space="preserve">clean architecture, </w:t>
+      </w:r>
+      <w:r>
+        <w:rPr>
+          <w:rStyle w:val="Strong"/>
+          <w:rFonts w:ascii="Calibri" w:hAnsi="Calibri"/>
+          <w:b/>
+          <w:bCs/>
+          <w:sz w:val="22"/>
+          <w:szCs w:val="22"/>
+        </w:rPr>
+        <w:t>REST API design</w:t>
+      </w:r>
+      <w:r>
+        <w:rPr>
+          <w:rStyle w:val="Strong"/>
+          <w:rFonts w:ascii="Calibri" w:hAnsi="Calibri"/>
+          <w:b w:val="false"/>
+          <w:bCs w:val="false"/>
+          <w:sz w:val="22"/>
+          <w:szCs w:val="22"/>
+        </w:rPr>
+        <w:t>, secure coding practices</w:t>
+      </w:r>
+      <w:r>
+        <w:rPr>
+          <w:rFonts w:ascii="Calibri" w:hAnsi="Calibri"/>
+          <w:b w:val="false"/>
+          <w:bCs w:val="false"/>
+          <w:sz w:val="22"/>
+          <w:szCs w:val="22"/>
+        </w:rPr>
+        <w:t>, and enterprise-style modular development standards.</w:t>
+      </w:r>
+    </w:p>
+    <w:p>
+      <w:pPr>
+        <w:pStyle w:val="BodyText"/>
+        <w:widowControl/>
+        <w:numPr>
+          <w:ilvl w:val="0"/>
+          <w:numId w:val="8"/>
+        </w:numPr>
+        <w:suppressAutoHyphens w:val="true"/>
+        <w:bidi w:val="0"/>
+        <w:spacing w:lineRule="auto" w:line="240" w:before="0" w:after="0"/>
+        <w:ind w:hanging="227" w:start="397" w:end="0"/>
+        <w:jc w:val="both"/>
+        <w:rPr>
+          <w:rFonts w:ascii="Calibri" w:hAnsi="Calibri"/>
+          <w:b/>
+          <w:bCs/>
+          <w:sz w:val="22"/>
+          <w:szCs w:val="22"/>
+        </w:rPr>
+      </w:pPr>
+      <w:r>
+        <w:rPr>
+          <w:rFonts w:ascii="Calibri" w:hAnsi="Calibri"/>
+          <w:b w:val="false"/>
+          <w:bCs w:val="false"/>
+          <w:sz w:val="22"/>
+          <w:szCs w:val="22"/>
+        </w:rPr>
+        <w:t xml:space="preserve">Strengthened </w:t>
+      </w:r>
+      <w:r>
+        <w:rPr>
+          <w:rStyle w:val="Strong"/>
+          <w:rFonts w:ascii="Calibri" w:hAnsi="Calibri"/>
+          <w:b/>
+          <w:bCs/>
+          <w:sz w:val="22"/>
+          <w:szCs w:val="22"/>
+        </w:rPr>
+        <w:t>DevOps</w:t>
+      </w:r>
+      <w:r>
+        <w:rPr>
+          <w:rStyle w:val="Strong"/>
+          <w:rFonts w:ascii="Calibri" w:hAnsi="Calibri"/>
+          <w:b w:val="false"/>
+          <w:bCs w:val="false"/>
+          <w:sz w:val="22"/>
+          <w:szCs w:val="22"/>
+        </w:rPr>
+        <w:t xml:space="preserve"> and engineering discipline</w:t>
+      </w:r>
+      <w:r>
+        <w:rPr>
+          <w:rFonts w:ascii="Calibri" w:hAnsi="Calibri"/>
+          <w:b w:val="false"/>
+          <w:bCs w:val="false"/>
+          <w:sz w:val="22"/>
+          <w:szCs w:val="22"/>
+        </w:rPr>
+        <w:t xml:space="preserve"> through Git-based version control, CI/CD concepts, and ongoing preparation for </w:t>
+      </w:r>
+      <w:r>
+        <w:rPr>
+          <w:rStyle w:val="Strong"/>
+          <w:rFonts w:ascii="Calibri" w:hAnsi="Calibri"/>
+          <w:b/>
+          <w:bCs/>
+          <w:sz w:val="22"/>
+          <w:szCs w:val="22"/>
+        </w:rPr>
+        <w:t>AWS Developer certification</w:t>
+      </w:r>
+      <w:r>
+        <w:rPr>
+          <w:rStyle w:val="Strong"/>
+          <w:rFonts w:ascii="Calibri" w:hAnsi="Calibri"/>
+          <w:b w:val="false"/>
+          <w:bCs w:val="false"/>
+          <w:sz w:val="22"/>
+          <w:szCs w:val="22"/>
+        </w:rPr>
+        <w:t xml:space="preserve"> (Jan 2026)</w:t>
+      </w:r>
+      <w:r>
+        <w:rPr>
+          <w:rFonts w:ascii="Calibri" w:hAnsi="Calibri"/>
+          <w:b w:val="false"/>
+          <w:bCs w:val="false"/>
+          <w:sz w:val="22"/>
+          <w:szCs w:val="22"/>
+        </w:rPr>
+        <w:t>.</w:t>
       </w:r>
     </w:p>
     <w:p>
@@ -840,513 +1734,18 @@
         <w:pStyle w:val="Normal"/>
         <w:spacing w:lineRule="auto" w:line="240" w:before="0" w:after="0"/>
         <w:rPr>
-          <w:rFonts w:ascii="Calibri" w:hAnsi="Calibri" w:cs="Calibri"/>
-          <w:b/>
-          <w:bCs/>
-          <w:sz w:val="22"/>
-          <w:szCs w:val="22"/>
-        </w:rPr>
-      </w:pPr>
-      <w:r>
-        <w:rPr>
-          <w:rFonts w:cs="Calibri" w:ascii="Calibri" w:hAnsi="Calibri"/>
-          <w:b/>
-          <w:bCs/>
-          <w:sz w:val="22"/>
-          <w:szCs w:val="22"/>
-        </w:rPr>
-        <w:t>TecHope Solutions</w:t>
-      </w:r>
-      <w:r>
-        <w:rPr>
-          <w:rFonts w:cs="Calibri" w:ascii="Calibri" w:hAnsi="Calibri"/>
-          <w:b/>
-          <w:bCs/>
-          <w:sz w:val="22"/>
-          <w:szCs w:val="22"/>
-        </w:rPr>
-        <w:t xml:space="preserve"> – </w:t>
-      </w:r>
-      <w:r>
-        <w:rPr>
-          <w:rFonts w:cs="Calibri" w:ascii="Calibri" w:hAnsi="Calibri"/>
-          <w:b/>
-          <w:bCs/>
-          <w:sz w:val="22"/>
-          <w:szCs w:val="22"/>
-        </w:rPr>
-        <w:t>Brampton,</w:t>
-      </w:r>
-      <w:r>
-        <w:rPr>
-          <w:rFonts w:cs="Calibri" w:ascii="Calibri" w:hAnsi="Calibri"/>
-          <w:b/>
-          <w:bCs/>
-          <w:sz w:val="22"/>
-          <w:szCs w:val="22"/>
-        </w:rPr>
-        <w:t xml:space="preserve"> Canada</w:t>
-      </w:r>
-    </w:p>
-    <w:p>
-      <w:pPr>
-        <w:pStyle w:val="BodyText"/>
-        <w:widowControl/>
-        <w:numPr>
-          <w:ilvl w:val="0"/>
-          <w:numId w:val="8"/>
-        </w:numPr>
-        <w:suppressAutoHyphens w:val="true"/>
-        <w:bidi w:val="0"/>
-        <w:spacing w:lineRule="auto" w:line="240" w:before="0" w:after="0"/>
-        <w:ind w:hanging="227" w:start="397" w:end="0"/>
-        <w:jc w:val="both"/>
-        <w:rPr>
-          <w:rFonts w:ascii="Calibri" w:hAnsi="Calibri"/>
-          <w:sz w:val="22"/>
-          <w:szCs w:val="22"/>
-        </w:rPr>
-      </w:pPr>
-      <w:r>
-        <w:rPr>
-          <w:rFonts w:ascii="Calibri" w:hAnsi="Calibri"/>
-          <w:sz w:val="22"/>
-          <w:szCs w:val="22"/>
-        </w:rPr>
-        <w:t>Engineered and supported enterprise-grade applications using Python, Java (Spring Boot), and Angular, delivering scalable, secure, and cost</w:t>
-        <w:noBreakHyphen/>
-        <w:t>efficient solutions across multiple client engagements within a service-based environment.</w:t>
-      </w:r>
-    </w:p>
-    <w:p>
-      <w:pPr>
-        <w:pStyle w:val="BodyText"/>
-        <w:widowControl/>
-        <w:numPr>
-          <w:ilvl w:val="0"/>
-          <w:numId w:val="8"/>
-        </w:numPr>
-        <w:suppressAutoHyphens w:val="true"/>
-        <w:bidi w:val="0"/>
-        <w:spacing w:lineRule="auto" w:line="240" w:before="0" w:after="0"/>
-        <w:ind w:hanging="227" w:start="397" w:end="0"/>
-        <w:jc w:val="both"/>
-        <w:rPr>
-          <w:rFonts w:ascii="Calibri" w:hAnsi="Calibri"/>
-          <w:sz w:val="22"/>
-          <w:szCs w:val="22"/>
-        </w:rPr>
-      </w:pPr>
-      <w:r>
-        <w:rPr>
-          <w:rFonts w:ascii="Calibri" w:hAnsi="Calibri"/>
-          <w:sz w:val="22"/>
-          <w:szCs w:val="22"/>
-        </w:rPr>
-        <w:t xml:space="preserve">Developed high-performance RESTful APIs and </w:t>
-      </w:r>
-      <w:r>
-        <w:rPr>
-          <w:rFonts w:ascii="Calibri" w:hAnsi="Calibri"/>
-          <w:b/>
-          <w:bCs/>
-          <w:sz w:val="22"/>
-          <w:szCs w:val="22"/>
-        </w:rPr>
-        <w:t>micro-services</w:t>
-      </w:r>
-      <w:r>
-        <w:rPr>
-          <w:rFonts w:ascii="Calibri" w:hAnsi="Calibri"/>
-          <w:sz w:val="22"/>
-          <w:szCs w:val="22"/>
-        </w:rPr>
-        <w:t xml:space="preserve"> using </w:t>
-      </w:r>
-      <w:r>
-        <w:rPr>
-          <w:rFonts w:ascii="Calibri" w:hAnsi="Calibri"/>
-          <w:b/>
-          <w:bCs/>
-          <w:sz w:val="22"/>
-          <w:szCs w:val="22"/>
-        </w:rPr>
-        <w:t>Flask/FastAP</w:t>
-      </w:r>
-      <w:r>
-        <w:rPr>
-          <w:rFonts w:ascii="Calibri" w:hAnsi="Calibri"/>
-          <w:sz w:val="22"/>
-          <w:szCs w:val="22"/>
-        </w:rPr>
-        <w:t>I and Java, improving data processing efficiency and accelerating system integrations.</w:t>
-      </w:r>
-    </w:p>
-    <w:p>
-      <w:pPr>
-        <w:pStyle w:val="BodyText"/>
-        <w:widowControl/>
-        <w:numPr>
-          <w:ilvl w:val="0"/>
-          <w:numId w:val="8"/>
-        </w:numPr>
-        <w:suppressAutoHyphens w:val="true"/>
-        <w:bidi w:val="0"/>
-        <w:spacing w:lineRule="auto" w:line="240" w:before="0" w:after="0"/>
-        <w:ind w:hanging="227" w:start="397" w:end="0"/>
-        <w:jc w:val="both"/>
-        <w:rPr>
-          <w:rFonts w:ascii="Calibri" w:hAnsi="Calibri"/>
-          <w:sz w:val="22"/>
-          <w:szCs w:val="22"/>
-        </w:rPr>
-      </w:pPr>
-      <w:r>
-        <w:rPr>
-          <w:rFonts w:ascii="Calibri" w:hAnsi="Calibri"/>
-          <w:sz w:val="22"/>
-          <w:szCs w:val="22"/>
-        </w:rPr>
-        <w:t>Built component-driven Angular interfaces with reusable modules and optimized rendering strategies, improving UI performance and reducing page load times.</w:t>
-      </w:r>
-    </w:p>
-    <w:p>
-      <w:pPr>
-        <w:pStyle w:val="BodyText"/>
-        <w:widowControl/>
-        <w:numPr>
-          <w:ilvl w:val="0"/>
-          <w:numId w:val="8"/>
-        </w:numPr>
-        <w:suppressAutoHyphens w:val="true"/>
-        <w:bidi w:val="0"/>
-        <w:spacing w:lineRule="auto" w:line="240" w:before="0" w:after="0"/>
-        <w:ind w:hanging="227" w:start="397" w:end="0"/>
-        <w:jc w:val="both"/>
-        <w:rPr>
-          <w:rFonts w:ascii="Calibri" w:hAnsi="Calibri"/>
-          <w:sz w:val="22"/>
-          <w:szCs w:val="22"/>
-        </w:rPr>
-      </w:pPr>
-      <w:r>
-        <w:rPr>
-          <w:rFonts w:ascii="Calibri" w:hAnsi="Calibri"/>
-          <w:sz w:val="22"/>
-          <w:szCs w:val="22"/>
-        </w:rPr>
-        <w:t>Designed and optimized CI/CD pipelines utilizing Jenkins, GitHub Actions, Maven, and Gradle, reducing deployment time by up to 40% and improving release reliability.</w:t>
-      </w:r>
-    </w:p>
-    <w:p>
-      <w:pPr>
-        <w:pStyle w:val="BodyText"/>
-        <w:widowControl/>
-        <w:numPr>
-          <w:ilvl w:val="0"/>
-          <w:numId w:val="8"/>
-        </w:numPr>
-        <w:suppressAutoHyphens w:val="true"/>
-        <w:bidi w:val="0"/>
-        <w:spacing w:lineRule="auto" w:line="240" w:before="0" w:after="0"/>
-        <w:ind w:hanging="227" w:start="397" w:end="0"/>
-        <w:jc w:val="both"/>
-        <w:rPr>
-          <w:rFonts w:ascii="Calibri" w:hAnsi="Calibri"/>
-          <w:sz w:val="22"/>
-          <w:szCs w:val="22"/>
-        </w:rPr>
-      </w:pPr>
-      <w:r>
-        <w:rPr>
-          <w:rFonts w:ascii="Calibri" w:hAnsi="Calibri"/>
-          <w:sz w:val="22"/>
-          <w:szCs w:val="22"/>
-        </w:rPr>
-        <w:t>Partnered with DevOps teams to containerize and orchestrate applications using Docker and Kubernetes, enhancing application uptime and reducing infrastructure overhead.</w:t>
-      </w:r>
-    </w:p>
-    <w:p>
-      <w:pPr>
-        <w:pStyle w:val="BodyText"/>
-        <w:widowControl/>
-        <w:numPr>
-          <w:ilvl w:val="0"/>
-          <w:numId w:val="8"/>
-        </w:numPr>
-        <w:suppressAutoHyphens w:val="true"/>
-        <w:bidi w:val="0"/>
-        <w:spacing w:lineRule="auto" w:line="240" w:before="0" w:after="0"/>
-        <w:ind w:hanging="227" w:start="397" w:end="0"/>
-        <w:jc w:val="both"/>
-        <w:rPr>
-          <w:rFonts w:ascii="Calibri" w:hAnsi="Calibri"/>
-          <w:sz w:val="22"/>
-          <w:szCs w:val="22"/>
-        </w:rPr>
-      </w:pPr>
-      <w:r>
-        <w:rPr>
-          <w:rFonts w:ascii="Calibri" w:hAnsi="Calibri"/>
-          <w:sz w:val="22"/>
-          <w:szCs w:val="22"/>
-        </w:rPr>
-        <w:t>Executed comprehensive APS (Application Production Support) duties, performing incident triage, deep-dive log analysis, and root-cause diagnostics, leading to a measurable reduction in recurring issues.</w:t>
-      </w:r>
-    </w:p>
-    <w:p>
-      <w:pPr>
-        <w:pStyle w:val="BodyText"/>
-        <w:widowControl/>
-        <w:numPr>
-          <w:ilvl w:val="0"/>
-          <w:numId w:val="8"/>
-        </w:numPr>
-        <w:suppressAutoHyphens w:val="true"/>
-        <w:bidi w:val="0"/>
-        <w:spacing w:lineRule="auto" w:line="240" w:before="0" w:after="0"/>
-        <w:ind w:hanging="227" w:start="397" w:end="0"/>
-        <w:jc w:val="both"/>
-        <w:rPr>
-          <w:rFonts w:ascii="Calibri" w:hAnsi="Calibri"/>
-          <w:sz w:val="22"/>
-          <w:szCs w:val="22"/>
-        </w:rPr>
-      </w:pPr>
-      <w:r>
-        <w:rPr>
-          <w:rFonts w:ascii="Calibri" w:hAnsi="Calibri"/>
-          <w:sz w:val="22"/>
-          <w:szCs w:val="22"/>
-        </w:rPr>
-        <w:t xml:space="preserve">Monitored system performance with </w:t>
-      </w:r>
-      <w:r>
-        <w:rPr>
-          <w:rFonts w:ascii="Calibri" w:hAnsi="Calibri"/>
-          <w:b/>
-          <w:bCs/>
-          <w:sz w:val="22"/>
-          <w:szCs w:val="22"/>
-        </w:rPr>
-        <w:t>Grafana, Kibana, and CloudWatch</w:t>
-      </w:r>
-      <w:r>
-        <w:rPr>
-          <w:rFonts w:ascii="Calibri" w:hAnsi="Calibri"/>
-          <w:sz w:val="22"/>
-          <w:szCs w:val="22"/>
-        </w:rPr>
-        <w:t>, implementing proactive alerts that reduced downtime and improved service availability.</w:t>
-      </w:r>
-    </w:p>
-    <w:p>
-      <w:pPr>
-        <w:pStyle w:val="BodyText"/>
-        <w:widowControl/>
-        <w:numPr>
-          <w:ilvl w:val="0"/>
-          <w:numId w:val="8"/>
-        </w:numPr>
-        <w:suppressAutoHyphens w:val="true"/>
-        <w:bidi w:val="0"/>
-        <w:spacing w:lineRule="auto" w:line="240" w:before="0" w:after="0"/>
-        <w:ind w:hanging="227" w:start="397" w:end="0"/>
-        <w:jc w:val="both"/>
-        <w:rPr>
-          <w:rFonts w:ascii="Calibri" w:hAnsi="Calibri"/>
-          <w:sz w:val="22"/>
-          <w:szCs w:val="22"/>
-        </w:rPr>
-      </w:pPr>
-      <w:r>
-        <w:rPr>
-          <w:rFonts w:ascii="Calibri" w:hAnsi="Calibri"/>
-          <w:sz w:val="22"/>
-          <w:szCs w:val="22"/>
-        </w:rPr>
-        <w:t>Contributed to sprint ceremonies, code reviews, and architectural discussions, reinforcing best practices in development, testing, and DevOps automation.</w:t>
-      </w:r>
-    </w:p>
-    <w:p>
-      <w:pPr>
-        <w:pStyle w:val="BodyText"/>
-        <w:widowControl/>
-        <w:numPr>
-          <w:ilvl w:val="0"/>
-          <w:numId w:val="8"/>
-        </w:numPr>
-        <w:suppressAutoHyphens w:val="true"/>
-        <w:bidi w:val="0"/>
-        <w:spacing w:lineRule="auto" w:line="240" w:before="0" w:after="0"/>
-        <w:ind w:hanging="227" w:start="397" w:end="0"/>
-        <w:jc w:val="both"/>
-        <w:rPr>
-          <w:rFonts w:ascii="Calibri" w:hAnsi="Calibri"/>
-          <w:sz w:val="22"/>
-          <w:szCs w:val="22"/>
-        </w:rPr>
-      </w:pPr>
-      <w:r>
-        <w:rPr>
-          <w:rFonts w:ascii="Calibri" w:hAnsi="Calibri"/>
-          <w:sz w:val="22"/>
-          <w:szCs w:val="22"/>
-        </w:rPr>
-        <w:t xml:space="preserve">Automated routine operational tasks using </w:t>
-      </w:r>
-      <w:r>
-        <w:rPr>
-          <w:rFonts w:ascii="Calibri" w:hAnsi="Calibri"/>
-          <w:b/>
-          <w:bCs/>
-          <w:sz w:val="22"/>
-          <w:szCs w:val="22"/>
-        </w:rPr>
-        <w:t>Python scripts</w:t>
-      </w:r>
-      <w:r>
-        <w:rPr>
-          <w:rFonts w:ascii="Calibri" w:hAnsi="Calibri"/>
-          <w:sz w:val="22"/>
-          <w:szCs w:val="22"/>
-        </w:rPr>
-        <w:t xml:space="preserve"> for log analysis, ETL operations, and process monitoring, reducing manual effort and operational costs.</w:t>
-      </w:r>
-    </w:p>
-    <w:p>
-      <w:pPr>
-        <w:pStyle w:val="BodyText"/>
-        <w:widowControl/>
-        <w:numPr>
-          <w:ilvl w:val="0"/>
-          <w:numId w:val="8"/>
-        </w:numPr>
-        <w:suppressAutoHyphens w:val="true"/>
-        <w:bidi w:val="0"/>
-        <w:spacing w:lineRule="auto" w:line="240" w:before="0" w:after="0"/>
-        <w:ind w:hanging="227" w:start="397" w:end="0"/>
-        <w:jc w:val="both"/>
-        <w:rPr>
-          <w:rFonts w:ascii="Calibri" w:hAnsi="Calibri"/>
-          <w:sz w:val="22"/>
-          <w:szCs w:val="22"/>
-        </w:rPr>
-      </w:pPr>
-      <w:r>
-        <w:rPr>
-          <w:rFonts w:ascii="Calibri" w:hAnsi="Calibri"/>
-          <w:sz w:val="22"/>
-          <w:szCs w:val="22"/>
-        </w:rPr>
-        <w:t xml:space="preserve">Designed and implemented automated backup, logging, and resource-lifecycle policies using </w:t>
-      </w:r>
-      <w:r>
-        <w:rPr>
-          <w:rStyle w:val="Strong"/>
-          <w:rFonts w:ascii="Calibri" w:hAnsi="Calibri"/>
-          <w:sz w:val="22"/>
-          <w:szCs w:val="22"/>
-        </w:rPr>
-        <w:t>AWS IAM, CloudTrail, and AWS Config</w:t>
-      </w:r>
-      <w:r>
-        <w:rPr>
-          <w:rFonts w:ascii="Calibri" w:hAnsi="Calibri"/>
-          <w:sz w:val="22"/>
-          <w:szCs w:val="22"/>
-        </w:rPr>
-        <w:t>, improving compliance and reducing manual cloud maintenance by 30%.</w:t>
-      </w:r>
-    </w:p>
-    <w:p>
-      <w:pPr>
-        <w:pStyle w:val="BodyText"/>
-        <w:widowControl/>
-        <w:numPr>
-          <w:ilvl w:val="0"/>
-          <w:numId w:val="8"/>
-        </w:numPr>
-        <w:suppressAutoHyphens w:val="true"/>
-        <w:bidi w:val="0"/>
-        <w:spacing w:lineRule="auto" w:line="240" w:before="0" w:after="0"/>
-        <w:ind w:hanging="227" w:start="397" w:end="0"/>
-        <w:jc w:val="both"/>
-        <w:rPr>
-          <w:rFonts w:ascii="Calibri" w:hAnsi="Calibri"/>
-          <w:sz w:val="22"/>
-          <w:szCs w:val="22"/>
-        </w:rPr>
-      </w:pPr>
-      <w:r>
-        <w:rPr>
-          <w:rFonts w:ascii="Calibri" w:hAnsi="Calibri"/>
-          <w:sz w:val="22"/>
-          <w:szCs w:val="22"/>
-        </w:rPr>
-        <w:t xml:space="preserve">Optimized application performance and cost efficiency by configuring </w:t>
-      </w:r>
-      <w:r>
-        <w:rPr>
-          <w:rStyle w:val="Strong"/>
-          <w:rFonts w:ascii="Calibri" w:hAnsi="Calibri"/>
-          <w:sz w:val="22"/>
-          <w:szCs w:val="22"/>
-        </w:rPr>
-        <w:t>AWS Auto Scaling Groups</w:t>
-      </w:r>
-      <w:r>
-        <w:rPr>
-          <w:rFonts w:ascii="Calibri" w:hAnsi="Calibri"/>
-          <w:sz w:val="22"/>
-          <w:szCs w:val="22"/>
-        </w:rPr>
-        <w:t xml:space="preserve"> and right-sizing EC2 instances, reducing monthly cloud spending while maintaining high availability.</w:t>
-      </w:r>
-    </w:p>
-    <w:p>
-      <w:pPr>
-        <w:pStyle w:val="BodyText"/>
-        <w:widowControl/>
-        <w:suppressAutoHyphens w:val="true"/>
-        <w:bidi w:val="0"/>
-        <w:spacing w:lineRule="auto" w:line="240" w:before="0" w:after="0"/>
-        <w:ind w:hanging="227" w:start="397" w:end="0"/>
-        <w:jc w:val="both"/>
-        <w:rPr>
-          <w:rFonts w:ascii="Calibri" w:hAnsi="Calibri"/>
-          <w:sz w:val="22"/>
-          <w:szCs w:val="22"/>
-        </w:rPr>
-      </w:pPr>
-      <w:r>
-        <w:rPr>
-          <w:rFonts w:ascii="Calibri" w:hAnsi="Calibri"/>
-          <w:sz w:val="22"/>
-          <w:szCs w:val="22"/>
-        </w:rPr>
-      </w:r>
-    </w:p>
-    <w:p>
-      <w:pPr>
-        <w:pStyle w:val="BodyText"/>
-        <w:widowControl/>
-        <w:numPr>
-          <w:ilvl w:val="0"/>
-          <w:numId w:val="0"/>
-        </w:numPr>
-        <w:suppressAutoHyphens w:val="true"/>
-        <w:bidi w:val="0"/>
-        <w:spacing w:lineRule="auto" w:line="240" w:before="0" w:after="0"/>
-        <w:ind w:hanging="0" w:start="0" w:end="0"/>
-        <w:jc w:val="both"/>
-        <w:rPr>
-          <w:sz w:val="22"/>
-          <w:szCs w:val="22"/>
-        </w:rPr>
-      </w:pPr>
-      <w:r>
-        <w:rPr>
+          <w:rFonts w:ascii="Calibri" w:hAnsi="Calibri"/>
+          <w:b/>
+          <w:bCs/>
+          <w:sz w:val="22"/>
+          <w:szCs w:val="22"/>
+        </w:rPr>
+      </w:pPr>
+      <w:r>
+        <w:rPr>
+          <w:rFonts w:ascii="Calibri" w:hAnsi="Calibri"/>
+          <w:b/>
+          <w:bCs/>
           <w:sz w:val="22"/>
           <w:szCs w:val="22"/>
         </w:rPr>
@@ -1416,18 +1815,14 @@
         <w:widowControl/>
         <w:numPr>
           <w:ilvl w:val="0"/>
-          <w:numId w:val="4"/>
-        </w:numPr>
-        <w:suppressAutoHyphens w:val="true"/>
-        <w:bidi w:val="0"/>
-        <w:spacing w:lineRule="auto" w:line="240" w:before="0" w:after="0"/>
-        <w:ind w:hanging="283" w:start="397" w:end="0"/>
-        <w:jc w:val="both"/>
-        <w:rPr>
-          <w:rFonts w:ascii="Calibri" w:hAnsi="Calibri"/>
-          <w:sz w:val="22"/>
-          <w:szCs w:val="22"/>
-        </w:rPr>
+          <w:numId w:val="7"/>
+        </w:numPr>
+        <w:suppressAutoHyphens w:val="true"/>
+        <w:bidi w:val="0"/>
+        <w:spacing w:lineRule="auto" w:line="240" w:before="0" w:after="0"/>
+        <w:ind w:hanging="227" w:start="397" w:end="0"/>
+        <w:jc w:val="both"/>
+        <w:rPr/>
       </w:pPr>
       <w:r>
         <w:rPr>
@@ -1444,18 +1839,14 @@
         <w:widowControl/>
         <w:numPr>
           <w:ilvl w:val="0"/>
-          <w:numId w:val="4"/>
-        </w:numPr>
-        <w:suppressAutoHyphens w:val="true"/>
-        <w:bidi w:val="0"/>
-        <w:spacing w:lineRule="auto" w:line="240" w:before="0" w:after="0"/>
-        <w:ind w:hanging="283" w:start="397" w:end="0"/>
-        <w:jc w:val="both"/>
-        <w:rPr>
-          <w:rFonts w:ascii="Calibri" w:hAnsi="Calibri"/>
-          <w:sz w:val="22"/>
-          <w:szCs w:val="22"/>
-        </w:rPr>
+          <w:numId w:val="7"/>
+        </w:numPr>
+        <w:suppressAutoHyphens w:val="true"/>
+        <w:bidi w:val="0"/>
+        <w:spacing w:lineRule="auto" w:line="240" w:before="0" w:after="0"/>
+        <w:ind w:hanging="227" w:start="397" w:end="0"/>
+        <w:jc w:val="both"/>
+        <w:rPr/>
       </w:pPr>
       <w:r>
         <w:rPr>
@@ -1472,18 +1863,14 @@
         <w:widowControl/>
         <w:numPr>
           <w:ilvl w:val="0"/>
-          <w:numId w:val="4"/>
-        </w:numPr>
-        <w:suppressAutoHyphens w:val="true"/>
-        <w:bidi w:val="0"/>
-        <w:spacing w:lineRule="auto" w:line="240" w:before="0" w:after="0"/>
-        <w:ind w:hanging="283" w:start="397" w:end="0"/>
-        <w:jc w:val="both"/>
-        <w:rPr>
-          <w:rFonts w:ascii="Calibri" w:hAnsi="Calibri"/>
-          <w:sz w:val="22"/>
-          <w:szCs w:val="22"/>
-        </w:rPr>
+          <w:numId w:val="7"/>
+        </w:numPr>
+        <w:suppressAutoHyphens w:val="true"/>
+        <w:bidi w:val="0"/>
+        <w:spacing w:lineRule="auto" w:line="240" w:before="0" w:after="0"/>
+        <w:ind w:hanging="227" w:start="397" w:end="0"/>
+        <w:jc w:val="both"/>
+        <w:rPr/>
       </w:pPr>
       <w:r>
         <w:rPr>
@@ -1536,58 +1923,12 @@
         <w:widowControl/>
         <w:numPr>
           <w:ilvl w:val="0"/>
-          <w:numId w:val="4"/>
-        </w:numPr>
-        <w:suppressAutoHyphens w:val="true"/>
-        <w:bidi w:val="0"/>
-        <w:spacing w:lineRule="auto" w:line="240" w:before="0" w:after="0"/>
-        <w:ind w:hanging="283" w:start="397" w:end="0"/>
-        <w:jc w:val="both"/>
-        <w:rPr>
-          <w:rFonts w:ascii="Calibri" w:hAnsi="Calibri"/>
-          <w:sz w:val="22"/>
-          <w:szCs w:val="22"/>
-        </w:rPr>
-      </w:pPr>
-      <w:r>
-        <w:rPr>
-          <w:rFonts w:ascii="Calibri" w:hAnsi="Calibri"/>
-          <w:sz w:val="22"/>
-          <w:szCs w:val="22"/>
-        </w:rPr>
-        <w:t xml:space="preserve">Utilised </w:t>
-      </w:r>
-      <w:r>
-        <w:rPr>
-          <w:rFonts w:ascii="Calibri" w:hAnsi="Calibri"/>
-          <w:b/>
-          <w:bCs/>
-          <w:sz w:val="22"/>
-          <w:szCs w:val="22"/>
-        </w:rPr>
-        <w:t>dependency injection</w:t>
-      </w:r>
-      <w:r>
-        <w:rPr>
-          <w:rFonts w:ascii="Calibri" w:hAnsi="Calibri"/>
-          <w:sz w:val="22"/>
-          <w:szCs w:val="22"/>
-        </w:rPr>
-        <w:t xml:space="preserve"> and Spring annotations to create loosely coupled components.</w:t>
-      </w:r>
-    </w:p>
-    <w:p>
-      <w:pPr>
-        <w:pStyle w:val="BodyText"/>
-        <w:widowControl/>
-        <w:numPr>
-          <w:ilvl w:val="0"/>
-          <w:numId w:val="4"/>
-        </w:numPr>
-        <w:suppressAutoHyphens w:val="true"/>
-        <w:bidi w:val="0"/>
-        <w:spacing w:lineRule="auto" w:line="240" w:before="0" w:after="0"/>
-        <w:ind w:hanging="283" w:start="397" w:end="0"/>
+          <w:numId w:val="7"/>
+        </w:numPr>
+        <w:suppressAutoHyphens w:val="true"/>
+        <w:bidi w:val="0"/>
+        <w:spacing w:lineRule="auto" w:line="240" w:before="0" w:after="0"/>
+        <w:ind w:hanging="227" w:start="397" w:end="0"/>
         <w:jc w:val="both"/>
         <w:rPr>
           <w:rFonts w:ascii="Calibri" w:hAnsi="Calibri"/>
@@ -1610,46 +1951,629 @@
         <w:widowControl/>
         <w:numPr>
           <w:ilvl w:val="0"/>
-          <w:numId w:val="4"/>
-        </w:numPr>
-        <w:suppressAutoHyphens w:val="true"/>
-        <w:bidi w:val="0"/>
-        <w:spacing w:lineRule="auto" w:line="240" w:before="0" w:after="0"/>
-        <w:ind w:hanging="283" w:start="397" w:end="0"/>
-        <w:jc w:val="both"/>
-        <w:rPr>
-          <w:rFonts w:ascii="Calibri" w:hAnsi="Calibri"/>
-          <w:sz w:val="22"/>
-          <w:szCs w:val="22"/>
-        </w:rPr>
-      </w:pPr>
-      <w:r>
-        <w:rPr>
-          <w:rFonts w:ascii="Calibri" w:hAnsi="Calibri"/>
-          <w:sz w:val="22"/>
-          <w:szCs w:val="22"/>
-        </w:rPr>
-        <w:t>Consulted with engineering team members to determine system loads and develop improvement plans.</w:t>
-      </w:r>
-    </w:p>
-    <w:p>
-      <w:pPr>
-        <w:pStyle w:val="BodyText"/>
-        <w:widowControl/>
-        <w:numPr>
-          <w:ilvl w:val="0"/>
-          <w:numId w:val="4"/>
-        </w:numPr>
-        <w:suppressAutoHyphens w:val="true"/>
-        <w:bidi w:val="0"/>
-        <w:spacing w:lineRule="auto" w:line="240" w:before="0" w:after="0"/>
-        <w:ind w:hanging="283" w:start="397" w:end="0"/>
-        <w:jc w:val="both"/>
-        <w:rPr>
-          <w:rFonts w:ascii="Calibri" w:hAnsi="Calibri"/>
-          <w:sz w:val="22"/>
-          <w:szCs w:val="22"/>
-        </w:rPr>
+          <w:numId w:val="7"/>
+        </w:numPr>
+        <w:suppressAutoHyphens w:val="true"/>
+        <w:bidi w:val="0"/>
+        <w:spacing w:lineRule="auto" w:line="240" w:before="0" w:after="0"/>
+        <w:ind w:hanging="227" w:start="397" w:end="0"/>
+        <w:jc w:val="both"/>
+        <w:rPr>
+          <w:rFonts w:ascii="Calibri" w:hAnsi="Calibri"/>
+          <w:sz w:val="22"/>
+          <w:szCs w:val="22"/>
+        </w:rPr>
+      </w:pPr>
+      <w:r>
+        <w:rPr>
+          <w:rFonts w:ascii="Calibri" w:hAnsi="Calibri"/>
+          <w:sz w:val="22"/>
+          <w:szCs w:val="22"/>
+        </w:rPr>
+        <w:t xml:space="preserve">Modernised legacy components by upgrading outdated libraries/frameworks and resolving major </w:t>
+      </w:r>
+      <w:r>
+        <w:rPr>
+          <w:rStyle w:val="Strong"/>
+          <w:rFonts w:ascii="Calibri" w:hAnsi="Calibri"/>
+          <w:sz w:val="22"/>
+          <w:szCs w:val="22"/>
+        </w:rPr>
+        <w:t>security vulnerabilities</w:t>
+      </w:r>
+      <w:r>
+        <w:rPr>
+          <w:rFonts w:ascii="Calibri" w:hAnsi="Calibri"/>
+          <w:sz w:val="22"/>
+          <w:szCs w:val="22"/>
+        </w:rPr>
+        <w:t xml:space="preserve"> (Log4j, Struts, CVE patches).</w:t>
+      </w:r>
+    </w:p>
+    <w:p>
+      <w:pPr>
+        <w:pStyle w:val="BodyText"/>
+        <w:widowControl/>
+        <w:numPr>
+          <w:ilvl w:val="0"/>
+          <w:numId w:val="7"/>
+        </w:numPr>
+        <w:suppressAutoHyphens w:val="true"/>
+        <w:bidi w:val="0"/>
+        <w:spacing w:lineRule="auto" w:line="240" w:before="0" w:after="0"/>
+        <w:ind w:hanging="227" w:start="397" w:end="0"/>
+        <w:jc w:val="both"/>
+        <w:rPr>
+          <w:rFonts w:ascii="Calibri" w:hAnsi="Calibri"/>
+          <w:sz w:val="22"/>
+          <w:szCs w:val="22"/>
+        </w:rPr>
+      </w:pPr>
+      <w:r>
+        <w:rPr>
+          <w:rFonts w:ascii="Calibri" w:hAnsi="Calibri"/>
+          <w:sz w:val="22"/>
+          <w:szCs w:val="22"/>
+        </w:rPr>
+        <w:t xml:space="preserve">Supported daily </w:t>
+      </w:r>
+      <w:r>
+        <w:rPr>
+          <w:rStyle w:val="Strong"/>
+          <w:rFonts w:ascii="Calibri" w:hAnsi="Calibri"/>
+          <w:sz w:val="22"/>
+          <w:szCs w:val="22"/>
+        </w:rPr>
+        <w:t>FINRA Rule 2360A</w:t>
+      </w:r>
+      <w:r>
+        <w:rPr>
+          <w:rFonts w:ascii="Calibri" w:hAnsi="Calibri"/>
+          <w:sz w:val="22"/>
+          <w:szCs w:val="22"/>
+        </w:rPr>
+        <w:t xml:space="preserve"> regulatory reporting by validating Bloomberg data, applying rule-based controls, and generating OCC-compliant option position files.</w:t>
+      </w:r>
+    </w:p>
+    <w:p>
+      <w:pPr>
+        <w:pStyle w:val="BodyText"/>
+        <w:widowControl/>
+        <w:numPr>
+          <w:ilvl w:val="0"/>
+          <w:numId w:val="7"/>
+        </w:numPr>
+        <w:suppressAutoHyphens w:val="true"/>
+        <w:bidi w:val="0"/>
+        <w:spacing w:lineRule="auto" w:line="240" w:before="0" w:after="0"/>
+        <w:ind w:hanging="227" w:start="397" w:end="0"/>
+        <w:jc w:val="both"/>
+        <w:rPr>
+          <w:rFonts w:ascii="Calibri" w:hAnsi="Calibri"/>
+          <w:sz w:val="22"/>
+          <w:szCs w:val="22"/>
+        </w:rPr>
+      </w:pPr>
+      <w:r>
+        <w:rPr>
+          <w:rFonts w:ascii="Calibri" w:hAnsi="Calibri"/>
+          <w:sz w:val="22"/>
+          <w:szCs w:val="22"/>
+        </w:rPr>
+        <w:t xml:space="preserve">Implemented and supported </w:t>
+      </w:r>
+      <w:r>
+        <w:rPr>
+          <w:rStyle w:val="Strong"/>
+          <w:rFonts w:ascii="Calibri" w:hAnsi="Calibri"/>
+          <w:sz w:val="22"/>
+          <w:szCs w:val="22"/>
+        </w:rPr>
+        <w:t>LOPR (Large Options Position Reporting)</w:t>
+      </w:r>
+      <w:r>
+        <w:rPr>
+          <w:rFonts w:ascii="Calibri" w:hAnsi="Calibri"/>
+          <w:sz w:val="22"/>
+          <w:szCs w:val="22"/>
+        </w:rPr>
+        <w:t xml:space="preserve"> logic in FESTER, handling position aggregation, in-concert accounts, and multi-leg strategies across asset classes.</w:t>
+      </w:r>
+    </w:p>
+    <w:p>
+      <w:pPr>
+        <w:pStyle w:val="BodyText"/>
+        <w:widowControl/>
+        <w:numPr>
+          <w:ilvl w:val="0"/>
+          <w:numId w:val="7"/>
+        </w:numPr>
+        <w:suppressAutoHyphens w:val="true"/>
+        <w:bidi w:val="0"/>
+        <w:spacing w:lineRule="auto" w:line="240" w:before="0" w:after="0"/>
+        <w:ind w:hanging="227" w:start="397" w:end="0"/>
+        <w:jc w:val="both"/>
+        <w:rPr>
+          <w:rFonts w:ascii="Calibri" w:hAnsi="Calibri"/>
+          <w:sz w:val="22"/>
+          <w:szCs w:val="22"/>
+        </w:rPr>
+      </w:pPr>
+      <w:r>
+        <w:rPr>
+          <w:rFonts w:ascii="Calibri" w:hAnsi="Calibri"/>
+          <w:sz w:val="22"/>
+          <w:szCs w:val="22"/>
+        </w:rPr>
+        <w:t xml:space="preserve">Built workflows to compute and validate </w:t>
+      </w:r>
+      <w:r>
+        <w:rPr>
+          <w:rStyle w:val="Strong"/>
+          <w:rFonts w:ascii="Calibri" w:hAnsi="Calibri"/>
+          <w:sz w:val="22"/>
+          <w:szCs w:val="22"/>
+        </w:rPr>
+        <w:t>delta-neutral adjustments</w:t>
+      </w:r>
+      <w:r>
+        <w:rPr>
+          <w:rFonts w:ascii="Calibri" w:hAnsi="Calibri"/>
+          <w:sz w:val="22"/>
+          <w:szCs w:val="22"/>
+        </w:rPr>
+        <w:t xml:space="preserve"> for </w:t>
+      </w:r>
+      <w:r>
+        <w:rPr>
+          <w:rFonts w:ascii="Calibri" w:hAnsi="Calibri"/>
+          <w:b/>
+          <w:bCs/>
+          <w:sz w:val="22"/>
+          <w:szCs w:val="22"/>
+        </w:rPr>
+        <w:t>OCEND</w:t>
+      </w:r>
+      <w:r>
+        <w:rPr>
+          <w:rFonts w:ascii="Calibri" w:hAnsi="Calibri"/>
+          <w:sz w:val="22"/>
+          <w:szCs w:val="22"/>
+        </w:rPr>
+        <w:t xml:space="preserve"> reporting, ensuring compliance with OCC-approved pricing and delta models.</w:t>
+      </w:r>
+    </w:p>
+    <w:p>
+      <w:pPr>
+        <w:pStyle w:val="BodyText"/>
+        <w:widowControl/>
+        <w:numPr>
+          <w:ilvl w:val="0"/>
+          <w:numId w:val="7"/>
+        </w:numPr>
+        <w:suppressAutoHyphens w:val="true"/>
+        <w:bidi w:val="0"/>
+        <w:spacing w:lineRule="auto" w:line="240" w:before="0" w:after="0"/>
+        <w:ind w:hanging="227" w:start="397" w:end="0"/>
+        <w:jc w:val="both"/>
+        <w:rPr>
+          <w:rFonts w:ascii="Calibri" w:hAnsi="Calibri"/>
+          <w:sz w:val="22"/>
+          <w:szCs w:val="22"/>
+        </w:rPr>
+      </w:pPr>
+      <w:r>
+        <w:rPr>
+          <w:rFonts w:ascii="Calibri" w:hAnsi="Calibri"/>
+          <w:sz w:val="22"/>
+          <w:szCs w:val="22"/>
+        </w:rPr>
+        <w:t xml:space="preserve">Translated </w:t>
+      </w:r>
+      <w:r>
+        <w:rPr>
+          <w:rFonts w:ascii="Calibri" w:hAnsi="Calibri"/>
+          <w:b/>
+          <w:bCs/>
+          <w:sz w:val="22"/>
+          <w:szCs w:val="22"/>
+        </w:rPr>
+        <w:t>FINRA/OCC rule</w:t>
+      </w:r>
+      <w:r>
+        <w:rPr>
+          <w:rFonts w:ascii="Calibri" w:hAnsi="Calibri"/>
+          <w:sz w:val="22"/>
+          <w:szCs w:val="22"/>
+        </w:rPr>
+        <w:t xml:space="preserve"> updates into technical specifications and Java-based rule enhancements, ensuring continued reporting accuracy as regulatory guidelines evolved.</w:t>
+      </w:r>
+    </w:p>
+    <w:p>
+      <w:pPr>
+        <w:pStyle w:val="BodyText"/>
+        <w:widowControl/>
+        <w:numPr>
+          <w:ilvl w:val="0"/>
+          <w:numId w:val="7"/>
+        </w:numPr>
+        <w:suppressAutoHyphens w:val="true"/>
+        <w:bidi w:val="0"/>
+        <w:spacing w:lineRule="auto" w:line="240" w:before="0" w:after="0"/>
+        <w:ind w:hanging="227" w:start="397" w:end="0"/>
+        <w:jc w:val="both"/>
+        <w:rPr>
+          <w:rFonts w:ascii="Calibri" w:hAnsi="Calibri"/>
+          <w:sz w:val="22"/>
+          <w:szCs w:val="22"/>
+        </w:rPr>
+      </w:pPr>
+      <w:r>
+        <w:rPr>
+          <w:rFonts w:ascii="Calibri" w:hAnsi="Calibri"/>
+          <w:sz w:val="22"/>
+          <w:szCs w:val="22"/>
+        </w:rPr>
+        <w:t xml:space="preserve">Engineered high-performance Java components integrated with </w:t>
+      </w:r>
+      <w:r>
+        <w:rPr>
+          <w:rStyle w:val="Strong"/>
+          <w:rFonts w:ascii="Calibri" w:hAnsi="Calibri"/>
+          <w:sz w:val="22"/>
+          <w:szCs w:val="22"/>
+        </w:rPr>
+        <w:t>Autosys job flows</w:t>
+      </w:r>
+      <w:r>
+        <w:rPr>
+          <w:rFonts w:ascii="Calibri" w:hAnsi="Calibri"/>
+          <w:sz w:val="22"/>
+          <w:szCs w:val="22"/>
+        </w:rPr>
+        <w:t>, ensuring timely execution of critical regulatory tasks such as reconciliation, validation, and OCC file generation.</w:t>
+      </w:r>
+    </w:p>
+    <w:p>
+      <w:pPr>
+        <w:pStyle w:val="BodyText"/>
+        <w:widowControl/>
+        <w:numPr>
+          <w:ilvl w:val="0"/>
+          <w:numId w:val="7"/>
+        </w:numPr>
+        <w:suppressAutoHyphens w:val="true"/>
+        <w:bidi w:val="0"/>
+        <w:spacing w:lineRule="auto" w:line="240" w:before="0" w:after="0"/>
+        <w:ind w:hanging="227" w:start="397" w:end="0"/>
+        <w:jc w:val="both"/>
+        <w:rPr>
+          <w:rFonts w:ascii="Calibri" w:hAnsi="Calibri"/>
+          <w:sz w:val="22"/>
+          <w:szCs w:val="22"/>
+        </w:rPr>
+      </w:pPr>
+      <w:r>
+        <w:rPr>
+          <w:rFonts w:ascii="Calibri" w:hAnsi="Calibri"/>
+          <w:sz w:val="22"/>
+          <w:szCs w:val="22"/>
+        </w:rPr>
+        <w:t>Participated in regulatory audits and walkthroughs, demonstrating understanding of Java-based workflows, data lineage, and system controls supporting LOPR/OCEND reporting.</w:t>
+      </w:r>
+    </w:p>
+    <w:p>
+      <w:pPr>
+        <w:pStyle w:val="BodyText"/>
+        <w:widowControl/>
+        <w:numPr>
+          <w:ilvl w:val="0"/>
+          <w:numId w:val="7"/>
+        </w:numPr>
+        <w:suppressAutoHyphens w:val="true"/>
+        <w:bidi w:val="0"/>
+        <w:spacing w:lineRule="auto" w:line="240" w:before="0" w:after="0"/>
+        <w:ind w:hanging="227" w:start="397" w:end="0"/>
+        <w:jc w:val="both"/>
+        <w:rPr>
+          <w:rFonts w:ascii="Calibri" w:hAnsi="Calibri"/>
+          <w:sz w:val="22"/>
+          <w:szCs w:val="22"/>
+        </w:rPr>
+      </w:pPr>
+      <w:r>
+        <w:rPr>
+          <w:rFonts w:ascii="Calibri" w:hAnsi="Calibri"/>
+          <w:sz w:val="22"/>
+          <w:szCs w:val="22"/>
+        </w:rPr>
+        <w:t xml:space="preserve">Automated critical tasks using </w:t>
+      </w:r>
+      <w:r>
+        <w:rPr>
+          <w:rStyle w:val="Strong"/>
+          <w:rFonts w:ascii="Calibri" w:hAnsi="Calibri"/>
+          <w:sz w:val="22"/>
+          <w:szCs w:val="22"/>
+        </w:rPr>
+        <w:t>shell scripts and Python</w:t>
+      </w:r>
+      <w:r>
+        <w:rPr>
+          <w:rFonts w:ascii="Calibri" w:hAnsi="Calibri"/>
+          <w:sz w:val="22"/>
+          <w:szCs w:val="22"/>
+        </w:rPr>
+        <w:t>, improving data validation accuracy and processing efficiency across reporting pipelines.</w:t>
+      </w:r>
+    </w:p>
+    <w:p>
+      <w:pPr>
+        <w:pStyle w:val="BodyText"/>
+        <w:widowControl/>
+        <w:numPr>
+          <w:ilvl w:val="0"/>
+          <w:numId w:val="7"/>
+        </w:numPr>
+        <w:suppressAutoHyphens w:val="true"/>
+        <w:bidi w:val="0"/>
+        <w:spacing w:lineRule="auto" w:line="240" w:before="0" w:after="0"/>
+        <w:ind w:hanging="227" w:start="397" w:end="0"/>
+        <w:jc w:val="both"/>
+        <w:rPr>
+          <w:rFonts w:ascii="Calibri" w:hAnsi="Calibri"/>
+          <w:sz w:val="22"/>
+          <w:szCs w:val="22"/>
+        </w:rPr>
+      </w:pPr>
+      <w:r>
+        <w:rPr>
+          <w:rFonts w:ascii="Calibri" w:hAnsi="Calibri"/>
+          <w:sz w:val="22"/>
+          <w:szCs w:val="22"/>
+        </w:rPr>
+        <w:t xml:space="preserve">Led the </w:t>
+      </w:r>
+      <w:r>
+        <w:rPr>
+          <w:rStyle w:val="Strong"/>
+          <w:rFonts w:ascii="Calibri" w:hAnsi="Calibri"/>
+          <w:sz w:val="22"/>
+          <w:szCs w:val="22"/>
+        </w:rPr>
+        <w:t>Oracle 12c → 19c migration</w:t>
+      </w:r>
+      <w:r>
+        <w:rPr>
+          <w:rFonts w:ascii="Calibri" w:hAnsi="Calibri"/>
+          <w:sz w:val="22"/>
+          <w:szCs w:val="22"/>
+        </w:rPr>
+        <w:t>, optimizing schema performance, validating ETL impacts, and ensuring seamless post-migration stability.</w:t>
+      </w:r>
+    </w:p>
+    <w:p>
+      <w:pPr>
+        <w:pStyle w:val="BodyText"/>
+        <w:widowControl/>
+        <w:numPr>
+          <w:ilvl w:val="0"/>
+          <w:numId w:val="7"/>
+        </w:numPr>
+        <w:suppressAutoHyphens w:val="true"/>
+        <w:bidi w:val="0"/>
+        <w:spacing w:lineRule="auto" w:line="240" w:before="0" w:after="0"/>
+        <w:ind w:hanging="227" w:start="397" w:end="0"/>
+        <w:jc w:val="both"/>
+        <w:rPr>
+          <w:rFonts w:ascii="Calibri" w:hAnsi="Calibri"/>
+          <w:sz w:val="22"/>
+          <w:szCs w:val="22"/>
+        </w:rPr>
+      </w:pPr>
+      <w:r>
+        <w:rPr>
+          <w:rFonts w:ascii="Calibri" w:hAnsi="Calibri"/>
+          <w:sz w:val="22"/>
+          <w:szCs w:val="22"/>
+        </w:rPr>
+        <w:t xml:space="preserve">Led </w:t>
+      </w:r>
+      <w:r>
+        <w:rPr>
+          <w:rStyle w:val="Strong"/>
+          <w:rFonts w:ascii="Calibri" w:hAnsi="Calibri"/>
+          <w:sz w:val="22"/>
+          <w:szCs w:val="22"/>
+        </w:rPr>
+        <w:t>Disaster Recovery (DR) tests</w:t>
+      </w:r>
+      <w:r>
+        <w:rPr>
+          <w:rFonts w:ascii="Calibri" w:hAnsi="Calibri"/>
+          <w:sz w:val="22"/>
+          <w:szCs w:val="22"/>
+        </w:rPr>
+        <w:t xml:space="preserve"> twice yearly, ensuring system resilience and compliance with enterprise standards.</w:t>
+      </w:r>
+    </w:p>
+    <w:p>
+      <w:pPr>
+        <w:pStyle w:val="BodyText"/>
+        <w:widowControl/>
+        <w:numPr>
+          <w:ilvl w:val="0"/>
+          <w:numId w:val="7"/>
+        </w:numPr>
+        <w:suppressAutoHyphens w:val="true"/>
+        <w:bidi w:val="0"/>
+        <w:spacing w:lineRule="auto" w:line="240" w:before="0" w:after="0"/>
+        <w:ind w:hanging="227" w:start="397" w:end="0"/>
+        <w:jc w:val="both"/>
+        <w:rPr>
+          <w:rFonts w:ascii="Calibri" w:hAnsi="Calibri"/>
+          <w:sz w:val="22"/>
+          <w:szCs w:val="22"/>
+        </w:rPr>
+      </w:pPr>
+      <w:r>
+        <w:rPr>
+          <w:rFonts w:ascii="Calibri" w:hAnsi="Calibri"/>
+          <w:sz w:val="22"/>
+          <w:szCs w:val="22"/>
+        </w:rPr>
+        <w:t xml:space="preserve">Maintained detailed </w:t>
+      </w:r>
+      <w:r>
+        <w:rPr>
+          <w:rStyle w:val="Strong"/>
+          <w:rFonts w:ascii="Calibri" w:hAnsi="Calibri"/>
+          <w:sz w:val="22"/>
+          <w:szCs w:val="22"/>
+        </w:rPr>
+        <w:t>Confluence documentation</w:t>
+      </w:r>
+      <w:r>
+        <w:rPr>
+          <w:rFonts w:ascii="Calibri" w:hAnsi="Calibri"/>
+          <w:sz w:val="22"/>
+          <w:szCs w:val="22"/>
+        </w:rPr>
+        <w:t>, RCAs, SOPs, and audit deliverables; managed tasks through Jira using STAR-based descriptions.</w:t>
+      </w:r>
+    </w:p>
+    <w:p>
+      <w:pPr>
+        <w:pStyle w:val="BodyText"/>
+        <w:widowControl/>
+        <w:numPr>
+          <w:ilvl w:val="0"/>
+          <w:numId w:val="7"/>
+        </w:numPr>
+        <w:suppressAutoHyphens w:val="true"/>
+        <w:bidi w:val="0"/>
+        <w:spacing w:lineRule="auto" w:line="240" w:before="0" w:after="0"/>
+        <w:ind w:hanging="227" w:start="397" w:end="0"/>
+        <w:jc w:val="both"/>
+        <w:rPr>
+          <w:rFonts w:ascii="Calibri" w:hAnsi="Calibri"/>
+          <w:sz w:val="22"/>
+          <w:szCs w:val="22"/>
+        </w:rPr>
+      </w:pPr>
+      <w:r>
+        <w:rPr>
+          <w:rFonts w:ascii="Calibri" w:hAnsi="Calibri"/>
+          <w:sz w:val="22"/>
+          <w:szCs w:val="22"/>
+        </w:rPr>
+        <w:t xml:space="preserve">Coordinated with </w:t>
+      </w:r>
+      <w:r>
+        <w:rPr>
+          <w:rStyle w:val="Strong"/>
+          <w:rFonts w:ascii="Calibri" w:hAnsi="Calibri"/>
+          <w:sz w:val="22"/>
+          <w:szCs w:val="22"/>
+        </w:rPr>
+        <w:t>RRC, APS, and support teams</w:t>
+      </w:r>
+      <w:r>
+        <w:rPr>
+          <w:rFonts w:ascii="Calibri" w:hAnsi="Calibri"/>
+          <w:sz w:val="22"/>
+          <w:szCs w:val="22"/>
+        </w:rPr>
+        <w:t xml:space="preserve"> for requirement updates, release planning, and workflow improvements.</w:t>
+      </w:r>
+    </w:p>
+    <w:p>
+      <w:pPr>
+        <w:pStyle w:val="BodyText"/>
+        <w:widowControl/>
+        <w:numPr>
+          <w:ilvl w:val="0"/>
+          <w:numId w:val="7"/>
+        </w:numPr>
+        <w:suppressAutoHyphens w:val="true"/>
+        <w:bidi w:val="0"/>
+        <w:spacing w:lineRule="auto" w:line="240" w:before="0" w:after="0"/>
+        <w:ind w:hanging="227" w:start="397" w:end="0"/>
+        <w:jc w:val="both"/>
+        <w:rPr>
+          <w:rFonts w:ascii="Calibri" w:hAnsi="Calibri"/>
+          <w:sz w:val="22"/>
+          <w:szCs w:val="22"/>
+        </w:rPr>
+      </w:pPr>
+      <w:r>
+        <w:rPr>
+          <w:rFonts w:ascii="Calibri" w:hAnsi="Calibri"/>
+          <w:sz w:val="22"/>
+          <w:szCs w:val="22"/>
+        </w:rPr>
+        <w:t xml:space="preserve">Participated in </w:t>
+      </w:r>
+      <w:r>
+        <w:rPr>
+          <w:rStyle w:val="Strong"/>
+          <w:rFonts w:ascii="Calibri" w:hAnsi="Calibri"/>
+          <w:sz w:val="22"/>
+          <w:szCs w:val="22"/>
+        </w:rPr>
+        <w:t>Change Management</w:t>
+      </w:r>
+      <w:r>
+        <w:rPr>
+          <w:rFonts w:ascii="Calibri" w:hAnsi="Calibri"/>
+          <w:sz w:val="22"/>
+          <w:szCs w:val="22"/>
+        </w:rPr>
+        <w:t xml:space="preserve"> processes for production deployments and post-release validations.</w:t>
+      </w:r>
+    </w:p>
+    <w:p>
+      <w:pPr>
+        <w:pStyle w:val="BodyText"/>
+        <w:widowControl/>
+        <w:numPr>
+          <w:ilvl w:val="0"/>
+          <w:numId w:val="7"/>
+        </w:numPr>
+        <w:suppressAutoHyphens w:val="true"/>
+        <w:bidi w:val="0"/>
+        <w:spacing w:lineRule="auto" w:line="240" w:before="0" w:after="0"/>
+        <w:ind w:hanging="227" w:start="397" w:end="0"/>
+        <w:jc w:val="both"/>
+        <w:rPr>
+          <w:rFonts w:ascii="Calibri" w:hAnsi="Calibri"/>
+          <w:sz w:val="22"/>
+          <w:szCs w:val="22"/>
+        </w:rPr>
+      </w:pPr>
+      <w:r>
+        <w:rPr>
+          <w:rFonts w:ascii="Calibri" w:hAnsi="Calibri"/>
+          <w:sz w:val="22"/>
+          <w:szCs w:val="22"/>
+        </w:rPr>
+        <w:t>Contributed to system modernisation, automation improvements, and adoption of scalable/cloud-ready practices.</w:t>
+      </w:r>
+    </w:p>
+    <w:p>
+      <w:pPr>
+        <w:pStyle w:val="BodyText"/>
+        <w:widowControl/>
+        <w:numPr>
+          <w:ilvl w:val="0"/>
+          <w:numId w:val="7"/>
+        </w:numPr>
+        <w:suppressAutoHyphens w:val="true"/>
+        <w:bidi w:val="0"/>
+        <w:spacing w:lineRule="auto" w:line="240" w:before="0" w:after="0"/>
+        <w:ind w:hanging="227" w:start="397" w:end="0"/>
+        <w:jc w:val="both"/>
+        <w:rPr/>
       </w:pPr>
       <w:r>
         <w:rPr>
@@ -1666,18 +2590,14 @@
         <w:widowControl/>
         <w:numPr>
           <w:ilvl w:val="0"/>
-          <w:numId w:val="4"/>
-        </w:numPr>
-        <w:suppressAutoHyphens w:val="true"/>
-        <w:bidi w:val="0"/>
-        <w:spacing w:lineRule="auto" w:line="240" w:before="0" w:after="0"/>
-        <w:ind w:hanging="283" w:start="397" w:end="0"/>
-        <w:jc w:val="both"/>
-        <w:rPr>
-          <w:rFonts w:ascii="Calibri" w:hAnsi="Calibri"/>
-          <w:sz w:val="22"/>
-          <w:szCs w:val="22"/>
-        </w:rPr>
+          <w:numId w:val="7"/>
+        </w:numPr>
+        <w:suppressAutoHyphens w:val="true"/>
+        <w:bidi w:val="0"/>
+        <w:spacing w:lineRule="auto" w:line="240" w:before="0" w:after="0"/>
+        <w:ind w:hanging="227" w:start="397" w:end="0"/>
+        <w:jc w:val="both"/>
+        <w:rPr/>
       </w:pPr>
       <w:r>
         <w:rPr>
@@ -1694,110 +2614,14 @@
         <w:widowControl/>
         <w:numPr>
           <w:ilvl w:val="0"/>
-          <w:numId w:val="4"/>
-        </w:numPr>
-        <w:suppressAutoHyphens w:val="true"/>
-        <w:bidi w:val="0"/>
-        <w:spacing w:lineRule="auto" w:line="240" w:before="0" w:after="0"/>
-        <w:ind w:hanging="283" w:start="397" w:end="0"/>
-        <w:jc w:val="both"/>
-        <w:rPr>
-          <w:rFonts w:ascii="Calibri" w:hAnsi="Calibri"/>
-          <w:sz w:val="22"/>
-          <w:szCs w:val="22"/>
-        </w:rPr>
-      </w:pPr>
-      <w:r>
-        <w:rPr>
-          <w:rFonts w:ascii="Calibri" w:hAnsi="Calibri"/>
-          <w:sz w:val="22"/>
-          <w:szCs w:val="22"/>
-        </w:rPr>
-        <w:t xml:space="preserve">Conceived and built optimized landing pages in </w:t>
-      </w:r>
-      <w:r>
-        <w:rPr>
-          <w:rFonts w:ascii="Calibri" w:hAnsi="Calibri"/>
-          <w:b/>
-          <w:bCs/>
-          <w:sz w:val="22"/>
-          <w:szCs w:val="22"/>
-        </w:rPr>
-        <w:t xml:space="preserve">HTML </w:t>
-      </w:r>
-      <w:r>
-        <w:rPr>
-          <w:rFonts w:ascii="Calibri" w:hAnsi="Calibri"/>
-          <w:b w:val="false"/>
-          <w:bCs w:val="false"/>
-          <w:sz w:val="22"/>
-          <w:szCs w:val="22"/>
-        </w:rPr>
-        <w:t>and</w:t>
-      </w:r>
-      <w:r>
-        <w:rPr>
-          <w:rFonts w:ascii="Calibri" w:hAnsi="Calibri"/>
-          <w:b/>
-          <w:bCs/>
-          <w:sz w:val="22"/>
-          <w:szCs w:val="22"/>
-        </w:rPr>
-        <w:t xml:space="preserve"> CSS</w:t>
-      </w:r>
-      <w:r>
-        <w:rPr>
-          <w:rFonts w:ascii="Calibri" w:hAnsi="Calibri"/>
-          <w:sz w:val="22"/>
-          <w:szCs w:val="22"/>
-        </w:rPr>
-        <w:t xml:space="preserve"> for integration and cross-browser compatibility.</w:t>
-      </w:r>
-    </w:p>
-    <w:p>
-      <w:pPr>
-        <w:pStyle w:val="BodyText"/>
-        <w:widowControl/>
-        <w:numPr>
-          <w:ilvl w:val="0"/>
-          <w:numId w:val="4"/>
-        </w:numPr>
-        <w:suppressAutoHyphens w:val="true"/>
-        <w:bidi w:val="0"/>
-        <w:spacing w:lineRule="auto" w:line="240" w:before="0" w:after="0"/>
-        <w:ind w:hanging="283" w:start="397" w:end="0"/>
-        <w:jc w:val="both"/>
-        <w:rPr>
-          <w:rFonts w:ascii="Calibri" w:hAnsi="Calibri"/>
-          <w:sz w:val="22"/>
-          <w:szCs w:val="22"/>
-        </w:rPr>
-      </w:pPr>
-      <w:r>
-        <w:rPr>
-          <w:rFonts w:ascii="Calibri" w:hAnsi="Calibri"/>
-          <w:sz w:val="22"/>
-          <w:szCs w:val="22"/>
-        </w:rPr>
-        <w:t>Built complex user interfaces with React and Angular, integrating with backend APIs for dynamic, responsive, and interactive web applications.</w:t>
-      </w:r>
-    </w:p>
-    <w:p>
-      <w:pPr>
-        <w:pStyle w:val="BodyText"/>
-        <w:widowControl/>
-        <w:numPr>
-          <w:ilvl w:val="0"/>
-          <w:numId w:val="4"/>
-        </w:numPr>
-        <w:suppressAutoHyphens w:val="true"/>
-        <w:bidi w:val="0"/>
-        <w:spacing w:lineRule="auto" w:line="240" w:before="0" w:after="0"/>
-        <w:ind w:hanging="283" w:start="397" w:end="0"/>
-        <w:jc w:val="both"/>
-        <w:rPr>
-          <w:rFonts w:cs="Calibri"/>
-        </w:rPr>
+          <w:numId w:val="7"/>
+        </w:numPr>
+        <w:suppressAutoHyphens w:val="true"/>
+        <w:bidi w:val="0"/>
+        <w:spacing w:lineRule="auto" w:line="240" w:before="0" w:after="0"/>
+        <w:ind w:hanging="227" w:start="397" w:end="0"/>
+        <w:jc w:val="both"/>
+        <w:rPr/>
       </w:pPr>
       <w:r>
         <w:rPr>
@@ -1832,80 +2656,14 @@
         <w:widowControl/>
         <w:numPr>
           <w:ilvl w:val="0"/>
-          <w:numId w:val="4"/>
-        </w:numPr>
-        <w:suppressAutoHyphens w:val="true"/>
-        <w:bidi w:val="0"/>
-        <w:spacing w:lineRule="auto" w:line="240" w:before="0" w:after="0"/>
-        <w:ind w:hanging="283" w:start="397" w:end="0"/>
-        <w:jc w:val="both"/>
-        <w:rPr>
-          <w:rFonts w:cs="Calibri"/>
-        </w:rPr>
-      </w:pPr>
-      <w:r>
-        <w:rPr>
-          <w:rFonts w:ascii="Calibri" w:hAnsi="Calibri"/>
-          <w:sz w:val="22"/>
-          <w:szCs w:val="22"/>
-        </w:rPr>
-        <w:t xml:space="preserve">Utilized </w:t>
-      </w:r>
-      <w:r>
-        <w:rPr>
-          <w:rFonts w:ascii="Calibri" w:hAnsi="Calibri"/>
-          <w:b/>
-          <w:bCs/>
-          <w:sz w:val="22"/>
-          <w:szCs w:val="22"/>
-        </w:rPr>
-        <w:t>AWS services</w:t>
-      </w:r>
-      <w:r>
-        <w:rPr>
-          <w:rFonts w:ascii="Calibri" w:hAnsi="Calibri"/>
-          <w:sz w:val="22"/>
-          <w:szCs w:val="22"/>
-        </w:rPr>
-        <w:t xml:space="preserve"> such as </w:t>
-      </w:r>
-      <w:r>
-        <w:rPr>
-          <w:rFonts w:ascii="Calibri" w:hAnsi="Calibri"/>
-          <w:b/>
-          <w:bCs/>
-          <w:sz w:val="22"/>
-          <w:szCs w:val="22"/>
-        </w:rPr>
-        <w:t>EC2, Lambda, S3, and CloudWatch</w:t>
-      </w:r>
-      <w:r>
-        <w:rPr>
-          <w:rFonts w:ascii="Calibri" w:hAnsi="Calibri"/>
-          <w:sz w:val="22"/>
-          <w:szCs w:val="22"/>
-        </w:rPr>
-        <w:t xml:space="preserve"> for deploying and monitoring Java-based applications in a scalable cloud environment.</w:t>
-      </w:r>
-    </w:p>
-    <w:p>
-      <w:pPr>
-        <w:pStyle w:val="BodyText"/>
-        <w:widowControl/>
-        <w:numPr>
-          <w:ilvl w:val="0"/>
-          <w:numId w:val="4"/>
-        </w:numPr>
-        <w:suppressAutoHyphens w:val="true"/>
-        <w:bidi w:val="0"/>
-        <w:spacing w:lineRule="auto" w:line="240" w:before="0" w:after="0"/>
-        <w:ind w:hanging="283" w:start="397" w:end="0"/>
-        <w:jc w:val="both"/>
-        <w:rPr>
-          <w:rFonts w:ascii="Calibri" w:hAnsi="Calibri"/>
-          <w:sz w:val="22"/>
-          <w:szCs w:val="22"/>
-        </w:rPr>
+          <w:numId w:val="7"/>
+        </w:numPr>
+        <w:suppressAutoHyphens w:val="true"/>
+        <w:bidi w:val="0"/>
+        <w:spacing w:lineRule="auto" w:line="240" w:before="0" w:after="0"/>
+        <w:ind w:hanging="227" w:start="397" w:end="0"/>
+        <w:jc w:val="both"/>
+        <w:rPr/>
       </w:pPr>
       <w:r>
         <w:rPr>
@@ -1922,12 +2680,12 @@
         <w:widowControl/>
         <w:numPr>
           <w:ilvl w:val="0"/>
-          <w:numId w:val="4"/>
-        </w:numPr>
-        <w:suppressAutoHyphens w:val="true"/>
-        <w:bidi w:val="0"/>
-        <w:spacing w:lineRule="auto" w:line="240" w:before="0" w:after="0"/>
-        <w:ind w:hanging="283" w:start="397" w:end="0"/>
+          <w:numId w:val="7"/>
+        </w:numPr>
+        <w:suppressAutoHyphens w:val="true"/>
+        <w:bidi w:val="0"/>
+        <w:spacing w:lineRule="auto" w:line="240" w:before="0" w:after="0"/>
+        <w:ind w:hanging="227" w:start="397" w:end="0"/>
         <w:jc w:val="both"/>
         <w:rPr/>
       </w:pPr>
@@ -1963,12 +2721,12 @@
         <w:widowControl/>
         <w:numPr>
           <w:ilvl w:val="0"/>
-          <w:numId w:val="4"/>
-        </w:numPr>
-        <w:suppressAutoHyphens w:val="true"/>
-        <w:bidi w:val="0"/>
-        <w:spacing w:lineRule="auto" w:line="240" w:before="0" w:after="0"/>
-        <w:ind w:hanging="283" w:start="397" w:end="0"/>
+          <w:numId w:val="7"/>
+        </w:numPr>
+        <w:suppressAutoHyphens w:val="true"/>
+        <w:bidi w:val="0"/>
+        <w:spacing w:lineRule="auto" w:line="240" w:before="0" w:after="0"/>
+        <w:ind w:hanging="227" w:start="397" w:end="0"/>
         <w:jc w:val="both"/>
         <w:rPr/>
       </w:pPr>
@@ -1978,38 +2736,21 @@
           <w:sz w:val="22"/>
           <w:szCs w:val="22"/>
         </w:rPr>
-        <w:t xml:space="preserve">Built dynamic and responsive front-end interfaces using </w:t>
-      </w:r>
-      <w:r>
-        <w:rPr>
-          <w:rStyle w:val="Strong"/>
-          <w:rFonts w:ascii="Calibri" w:hAnsi="Calibri"/>
-          <w:sz w:val="22"/>
-          <w:szCs w:val="22"/>
-        </w:rPr>
-        <w:t>React, Angular, ES6+, CSS modules, and SASS</w:t>
-      </w:r>
-      <w:r>
-        <w:rPr>
-          <w:rFonts w:ascii="Calibri" w:hAnsi="Calibri"/>
-          <w:sz w:val="22"/>
-          <w:szCs w:val="22"/>
-        </w:rPr>
-        <w:t>.</w:t>
-      </w:r>
-    </w:p>
-    <w:p>
-      <w:pPr>
-        <w:pStyle w:val="BodyText"/>
-        <w:widowControl/>
-        <w:numPr>
-          <w:ilvl w:val="0"/>
-          <w:numId w:val="4"/>
-        </w:numPr>
-        <w:suppressAutoHyphens w:val="true"/>
-        <w:bidi w:val="0"/>
-        <w:spacing w:lineRule="auto" w:line="240" w:before="0" w:after="0"/>
-        <w:ind w:hanging="283" w:start="397" w:end="0"/>
+        <w:t>Implemented Git flow for version control and managed CI/CD pipelines for seamless deployments</w:t>
+      </w:r>
+    </w:p>
+    <w:p>
+      <w:pPr>
+        <w:pStyle w:val="BodyText"/>
+        <w:widowControl/>
+        <w:numPr>
+          <w:ilvl w:val="0"/>
+          <w:numId w:val="7"/>
+        </w:numPr>
+        <w:suppressAutoHyphens w:val="true"/>
+        <w:bidi w:val="0"/>
+        <w:spacing w:lineRule="auto" w:line="240" w:before="0" w:after="0"/>
+        <w:ind w:hanging="227" w:start="397" w:end="0"/>
         <w:jc w:val="both"/>
         <w:rPr/>
       </w:pPr>
@@ -2019,121 +2760,23 @@
           <w:sz w:val="22"/>
           <w:szCs w:val="22"/>
         </w:rPr>
-        <w:t xml:space="preserve">Collaborated closely with </w:t>
-      </w:r>
-      <w:r>
-        <w:rPr>
-          <w:rStyle w:val="Strong"/>
-          <w:rFonts w:ascii="Calibri" w:hAnsi="Calibri"/>
-          <w:sz w:val="22"/>
-          <w:szCs w:val="22"/>
-        </w:rPr>
-        <w:t>product managers, QA teams, and senior engineers</w:t>
-      </w:r>
-      <w:r>
-        <w:rPr>
-          <w:rFonts w:ascii="Calibri" w:hAnsi="Calibri"/>
-          <w:sz w:val="22"/>
-          <w:szCs w:val="22"/>
-        </w:rPr>
-        <w:t xml:space="preserve"> to design features, resolve defects, and improve product usability.</w:t>
-      </w:r>
-    </w:p>
-    <w:p>
-      <w:pPr>
-        <w:pStyle w:val="BodyText"/>
-        <w:widowControl/>
-        <w:numPr>
-          <w:ilvl w:val="0"/>
-          <w:numId w:val="4"/>
-        </w:numPr>
-        <w:suppressAutoHyphens w:val="true"/>
-        <w:bidi w:val="0"/>
-        <w:spacing w:lineRule="auto" w:line="240" w:before="0" w:after="0"/>
-        <w:ind w:hanging="283" w:start="397" w:end="0"/>
-        <w:jc w:val="both"/>
-        <w:rPr/>
-      </w:pPr>
-      <w:r>
-        <w:rPr>
-          <w:rFonts w:ascii="Calibri" w:hAnsi="Calibri"/>
-          <w:sz w:val="22"/>
-          <w:szCs w:val="22"/>
-        </w:rPr>
-        <w:t xml:space="preserve">Worked with headless CMS platforms like </w:t>
-      </w:r>
-      <w:r>
-        <w:rPr>
-          <w:rStyle w:val="Strong"/>
-          <w:rFonts w:ascii="Calibri" w:hAnsi="Calibri"/>
-          <w:sz w:val="22"/>
-          <w:szCs w:val="22"/>
-        </w:rPr>
-        <w:t>Contentful</w:t>
-      </w:r>
-      <w:r>
-        <w:rPr>
-          <w:rFonts w:ascii="Calibri" w:hAnsi="Calibri"/>
-          <w:sz w:val="22"/>
-          <w:szCs w:val="22"/>
-        </w:rPr>
-        <w:t xml:space="preserve"> for content management and integration.</w:t>
-      </w:r>
-    </w:p>
-    <w:p>
-      <w:pPr>
-        <w:pStyle w:val="BodyText"/>
-        <w:widowControl/>
-        <w:numPr>
-          <w:ilvl w:val="0"/>
-          <w:numId w:val="4"/>
-        </w:numPr>
-        <w:suppressAutoHyphens w:val="true"/>
-        <w:bidi w:val="0"/>
-        <w:spacing w:lineRule="auto" w:line="240" w:before="0" w:after="0"/>
-        <w:ind w:hanging="283" w:start="397" w:end="0"/>
-        <w:jc w:val="both"/>
-        <w:rPr>
-          <w:rFonts w:ascii="Calibri" w:hAnsi="Calibri"/>
-          <w:sz w:val="22"/>
-          <w:szCs w:val="22"/>
-        </w:rPr>
-      </w:pPr>
-      <w:r>
-        <w:rPr>
-          <w:rFonts w:ascii="Calibri" w:hAnsi="Calibri"/>
-          <w:sz w:val="22"/>
-          <w:szCs w:val="22"/>
-        </w:rPr>
-        <w:t>Implemented Git flow for version control and managed CI/CD pipelines for seamless deployments</w:t>
-      </w:r>
-    </w:p>
-    <w:p>
-      <w:pPr>
-        <w:pStyle w:val="BodyText"/>
-        <w:widowControl/>
-        <w:numPr>
-          <w:ilvl w:val="0"/>
-          <w:numId w:val="4"/>
-        </w:numPr>
-        <w:suppressAutoHyphens w:val="true"/>
-        <w:bidi w:val="0"/>
-        <w:spacing w:lineRule="auto" w:line="240" w:before="0" w:after="0"/>
-        <w:ind w:hanging="283" w:start="397" w:end="0"/>
-        <w:jc w:val="both"/>
-        <w:rPr>
-          <w:rFonts w:ascii="Calibri" w:hAnsi="Calibri"/>
-          <w:sz w:val="22"/>
-          <w:szCs w:val="22"/>
-        </w:rPr>
-      </w:pPr>
-      <w:r>
-        <w:rPr>
-          <w:rFonts w:ascii="Calibri" w:hAnsi="Calibri"/>
-          <w:sz w:val="22"/>
-          <w:szCs w:val="22"/>
-        </w:rPr>
-        <w:t>Provided technical guidance to junior engineers and assisted in cross-team knowledge sharing.</w:t>
+        <w:t xml:space="preserve">Provided technical guidance to </w:t>
+      </w:r>
+      <w:r>
+        <w:rPr>
+          <w:rFonts w:ascii="Calibri" w:hAnsi="Calibri"/>
+          <w:sz w:val="22"/>
+          <w:szCs w:val="22"/>
+        </w:rPr>
+        <w:t>colleagues and APS Team</w:t>
+      </w:r>
+      <w:r>
+        <w:rPr>
+          <w:rFonts w:ascii="Calibri" w:hAnsi="Calibri"/>
+          <w:sz w:val="22"/>
+          <w:szCs w:val="22"/>
+        </w:rPr>
+        <w:t xml:space="preserve"> and assisted in cross-team knowledge sharing.</w:t>
       </w:r>
     </w:p>
     <w:p>
@@ -2174,7 +2817,8 @@
           <w:sz w:val="22"/>
           <w:szCs w:val="22"/>
         </w:rPr>
-        <w:t>Full Stack Java Developer</w:t>
+        <w:t>Full Stack Developer</w:t>
+        <w:tab/>
         <w:tab/>
         <w:tab/>
         <w:tab/>
@@ -2222,11 +2866,7 @@
         <w:spacing w:lineRule="auto" w:line="240" w:before="0" w:after="0"/>
         <w:ind w:hanging="340" w:start="397" w:end="0"/>
         <w:jc w:val="both"/>
-        <w:rPr>
-          <w:rFonts w:ascii="Calibri" w:hAnsi="Calibri"/>
-          <w:sz w:val="22"/>
-          <w:szCs w:val="22"/>
-        </w:rPr>
+        <w:rPr/>
       </w:pPr>
       <w:r>
         <w:rPr>
@@ -2254,45 +2894,203 @@
       </w:pPr>
       <w:r>
         <w:rPr>
-          <w:rFonts w:cs="Calibri" w:ascii="Calibri" w:hAnsi="Calibri"/>
-          <w:sz w:val="22"/>
-          <w:szCs w:val="22"/>
-        </w:rPr>
-        <w:t xml:space="preserve">Leveraged </w:t>
+          <w:rFonts w:ascii="Calibri" w:hAnsi="Calibri"/>
+          <w:sz w:val="22"/>
+          <w:szCs w:val="22"/>
+        </w:rPr>
+        <w:t xml:space="preserve">Implemented </w:t>
       </w:r>
       <w:r>
         <w:rPr>
           <w:rStyle w:val="Strong"/>
-          <w:rFonts w:cs="Calibri" w:ascii="Calibri" w:hAnsi="Calibri"/>
-          <w:sz w:val="22"/>
-          <w:szCs w:val="22"/>
-        </w:rPr>
-        <w:t>Angular CLI</w:t>
-      </w:r>
-      <w:r>
-        <w:rPr>
-          <w:rFonts w:cs="Calibri" w:ascii="Calibri" w:hAnsi="Calibri"/>
-          <w:sz w:val="22"/>
-          <w:szCs w:val="22"/>
-        </w:rPr>
-        <w:t xml:space="preserve"> for automated builds, testing, and deploying </w:t>
+          <w:rFonts w:ascii="Calibri" w:hAnsi="Calibri"/>
+          <w:sz w:val="22"/>
+          <w:szCs w:val="22"/>
+        </w:rPr>
+        <w:t>Angular Universal</w:t>
+      </w:r>
+      <w:r>
+        <w:rPr>
+          <w:rFonts w:ascii="Calibri" w:hAnsi="Calibri"/>
+          <w:sz w:val="22"/>
+          <w:szCs w:val="22"/>
+        </w:rPr>
+        <w:t xml:space="preserve"> to enable server-side rendering (SSR), enhancing </w:t>
       </w:r>
       <w:r>
         <w:rPr>
           <w:rStyle w:val="Strong"/>
-          <w:rFonts w:cs="Calibri" w:ascii="Calibri" w:hAnsi="Calibri"/>
-          <w:sz w:val="22"/>
-          <w:szCs w:val="22"/>
-        </w:rPr>
-        <w:t>AOT-compiled</w:t>
-      </w:r>
-      <w:r>
-        <w:rPr>
-          <w:rFonts w:cs="Calibri" w:ascii="Calibri" w:hAnsi="Calibri"/>
-          <w:sz w:val="22"/>
-          <w:szCs w:val="22"/>
-        </w:rPr>
-        <w:t xml:space="preserve"> applications, ensuring faster rendering and smaller bundle sizes.</w:t>
+          <w:rFonts w:ascii="Calibri" w:hAnsi="Calibri"/>
+          <w:sz w:val="22"/>
+          <w:szCs w:val="22"/>
+        </w:rPr>
+        <w:t>SEO</w:t>
+      </w:r>
+      <w:r>
+        <w:rPr>
+          <w:rFonts w:ascii="Calibri" w:hAnsi="Calibri"/>
+          <w:sz w:val="22"/>
+          <w:szCs w:val="22"/>
+        </w:rPr>
+        <w:t xml:space="preserve"> and decreasing the application's time-to-interactive.</w:t>
+      </w:r>
+    </w:p>
+    <w:p>
+      <w:pPr>
+        <w:pStyle w:val="BodyText"/>
+        <w:widowControl/>
+        <w:numPr>
+          <w:ilvl w:val="0"/>
+          <w:numId w:val="3"/>
+        </w:numPr>
+        <w:suppressAutoHyphens w:val="true"/>
+        <w:bidi w:val="0"/>
+        <w:spacing w:lineRule="auto" w:line="240" w:before="0" w:after="0"/>
+        <w:ind w:hanging="340" w:start="397" w:end="0"/>
+        <w:jc w:val="both"/>
+        <w:rPr>
+          <w:rFonts w:ascii="Calibri" w:hAnsi="Calibri"/>
+          <w:sz w:val="22"/>
+          <w:szCs w:val="22"/>
+        </w:rPr>
+      </w:pPr>
+      <w:r>
+        <w:rPr>
+          <w:rFonts w:ascii="Calibri" w:hAnsi="Calibri"/>
+          <w:sz w:val="22"/>
+          <w:szCs w:val="22"/>
+        </w:rPr>
+        <w:t xml:space="preserve">Performed large-scale data manipulation, preprocessing, and statistical analysis using </w:t>
+      </w:r>
+      <w:r>
+        <w:rPr>
+          <w:rFonts w:ascii="Calibri" w:hAnsi="Calibri"/>
+          <w:b/>
+          <w:bCs/>
+          <w:sz w:val="22"/>
+          <w:szCs w:val="22"/>
+        </w:rPr>
+        <w:t xml:space="preserve">Pandas, NumPy, </w:t>
+      </w:r>
+      <w:r>
+        <w:rPr>
+          <w:rFonts w:ascii="Calibri" w:hAnsi="Calibri"/>
+          <w:b w:val="false"/>
+          <w:bCs w:val="false"/>
+          <w:sz w:val="22"/>
+          <w:szCs w:val="22"/>
+        </w:rPr>
+        <w:t>and</w:t>
+      </w:r>
+      <w:r>
+        <w:rPr>
+          <w:rFonts w:ascii="Calibri" w:hAnsi="Calibri"/>
+          <w:b/>
+          <w:bCs/>
+          <w:sz w:val="22"/>
+          <w:szCs w:val="22"/>
+        </w:rPr>
+        <w:t xml:space="preserve"> Python</w:t>
+      </w:r>
+      <w:r>
+        <w:rPr>
+          <w:rFonts w:ascii="Calibri" w:hAnsi="Calibri"/>
+          <w:sz w:val="22"/>
+          <w:szCs w:val="22"/>
+        </w:rPr>
+        <w:t xml:space="preserve"> libraries.</w:t>
+      </w:r>
+    </w:p>
+    <w:p>
+      <w:pPr>
+        <w:pStyle w:val="BodyText"/>
+        <w:widowControl/>
+        <w:numPr>
+          <w:ilvl w:val="0"/>
+          <w:numId w:val="3"/>
+        </w:numPr>
+        <w:suppressAutoHyphens w:val="true"/>
+        <w:bidi w:val="0"/>
+        <w:spacing w:lineRule="auto" w:line="240" w:before="0" w:after="0"/>
+        <w:ind w:hanging="340" w:start="397" w:end="0"/>
+        <w:jc w:val="both"/>
+        <w:rPr>
+          <w:rFonts w:ascii="Calibri" w:hAnsi="Calibri"/>
+          <w:sz w:val="22"/>
+          <w:szCs w:val="22"/>
+        </w:rPr>
+      </w:pPr>
+      <w:r>
+        <w:rPr>
+          <w:rFonts w:ascii="Calibri" w:hAnsi="Calibri"/>
+          <w:sz w:val="22"/>
+          <w:szCs w:val="22"/>
+        </w:rPr>
+        <w:t xml:space="preserve">Developed asynchronous </w:t>
+      </w:r>
+      <w:r>
+        <w:rPr>
+          <w:rFonts w:ascii="Calibri" w:hAnsi="Calibri"/>
+          <w:b/>
+          <w:bCs/>
+          <w:sz w:val="22"/>
+          <w:szCs w:val="22"/>
+        </w:rPr>
+        <w:t>FastAPI</w:t>
+      </w:r>
+      <w:r>
+        <w:rPr>
+          <w:rFonts w:ascii="Calibri" w:hAnsi="Calibri"/>
+          <w:sz w:val="22"/>
+          <w:szCs w:val="22"/>
+        </w:rPr>
+        <w:t xml:space="preserve"> endpoints to enhance throughput and minimise latency for I/O-heavy workflows.</w:t>
+      </w:r>
+    </w:p>
+    <w:p>
+      <w:pPr>
+        <w:pStyle w:val="BodyText"/>
+        <w:widowControl/>
+        <w:numPr>
+          <w:ilvl w:val="0"/>
+          <w:numId w:val="3"/>
+        </w:numPr>
+        <w:suppressAutoHyphens w:val="true"/>
+        <w:bidi w:val="0"/>
+        <w:spacing w:lineRule="auto" w:line="240" w:before="0" w:after="0"/>
+        <w:ind w:hanging="340" w:start="397" w:end="0"/>
+        <w:jc w:val="both"/>
+        <w:rPr>
+          <w:rFonts w:ascii="Calibri" w:hAnsi="Calibri"/>
+          <w:sz w:val="22"/>
+          <w:szCs w:val="22"/>
+        </w:rPr>
+      </w:pPr>
+      <w:r>
+        <w:rPr>
+          <w:rFonts w:ascii="Calibri" w:hAnsi="Calibri"/>
+          <w:sz w:val="22"/>
+          <w:szCs w:val="22"/>
+        </w:rPr>
+        <w:t xml:space="preserve">Integrated </w:t>
+      </w:r>
+      <w:r>
+        <w:rPr>
+          <w:rFonts w:ascii="Calibri" w:hAnsi="Calibri"/>
+          <w:b/>
+          <w:bCs/>
+          <w:sz w:val="22"/>
+          <w:szCs w:val="22"/>
+        </w:rPr>
+        <w:t>APIs</w:t>
+      </w:r>
+      <w:r>
+        <w:rPr>
+          <w:rFonts w:ascii="Calibri" w:hAnsi="Calibri"/>
+          <w:sz w:val="22"/>
+          <w:szCs w:val="22"/>
+        </w:rPr>
+        <w:t xml:space="preserve"> with databases, message queues ensuring secure access, logging, and production readiness.</w:t>
       </w:r>
     </w:p>
     <w:p>
@@ -2312,6 +3110,228 @@
       </w:pPr>
       <w:r>
         <w:rPr>
+          <w:rFonts w:cs="Calibri" w:ascii="Calibri" w:hAnsi="Calibri"/>
+          <w:sz w:val="22"/>
+          <w:szCs w:val="22"/>
+        </w:rPr>
+        <w:t xml:space="preserve">Enhanced front-end performance using </w:t>
+      </w:r>
+      <w:r>
+        <w:rPr>
+          <w:rStyle w:val="Strong"/>
+          <w:rFonts w:cs="Calibri" w:ascii="Calibri" w:hAnsi="Calibri"/>
+          <w:sz w:val="22"/>
+          <w:szCs w:val="22"/>
+        </w:rPr>
+        <w:t>Next.js</w:t>
+      </w:r>
+      <w:r>
+        <w:rPr>
+          <w:rFonts w:cs="Calibri" w:ascii="Calibri" w:hAnsi="Calibri"/>
+          <w:sz w:val="22"/>
+          <w:szCs w:val="22"/>
+        </w:rPr>
+        <w:t xml:space="preserve"> and server-side rendering for SEO improvements.</w:t>
+      </w:r>
+    </w:p>
+    <w:p>
+      <w:pPr>
+        <w:pStyle w:val="Normal"/>
+        <w:widowControl/>
+        <w:numPr>
+          <w:ilvl w:val="0"/>
+          <w:numId w:val="3"/>
+        </w:numPr>
+        <w:suppressAutoHyphens w:val="true"/>
+        <w:bidi w:val="0"/>
+        <w:spacing w:lineRule="auto" w:line="240" w:before="0" w:after="0"/>
+        <w:ind w:hanging="340" w:start="397" w:end="0"/>
+        <w:jc w:val="both"/>
+        <w:rPr/>
+      </w:pPr>
+      <w:r>
+        <w:rPr>
+          <w:rFonts w:ascii="Calibri" w:hAnsi="Calibri"/>
+          <w:sz w:val="22"/>
+          <w:szCs w:val="22"/>
+        </w:rPr>
+        <w:t xml:space="preserve">Designed and implemented scalable REST APIs using </w:t>
+      </w:r>
+      <w:r>
+        <w:rPr>
+          <w:rStyle w:val="Strong"/>
+          <w:rFonts w:ascii="Calibri" w:hAnsi="Calibri"/>
+          <w:sz w:val="22"/>
+          <w:szCs w:val="22"/>
+        </w:rPr>
+        <w:t>Express</w:t>
+      </w:r>
+      <w:r>
+        <w:rPr>
+          <w:rFonts w:ascii="Calibri" w:hAnsi="Calibri"/>
+          <w:sz w:val="22"/>
+          <w:szCs w:val="22"/>
+        </w:rPr>
+        <w:t xml:space="preserve"> and </w:t>
+      </w:r>
+      <w:r>
+        <w:rPr>
+          <w:rStyle w:val="Strong"/>
+          <w:rFonts w:ascii="Calibri" w:hAnsi="Calibri"/>
+          <w:sz w:val="22"/>
+          <w:szCs w:val="22"/>
+        </w:rPr>
+        <w:t>Node.js</w:t>
+      </w:r>
+      <w:r>
+        <w:rPr>
+          <w:rFonts w:ascii="Calibri" w:hAnsi="Calibri"/>
+          <w:sz w:val="22"/>
+          <w:szCs w:val="22"/>
+        </w:rPr>
+        <w:t>.</w:t>
+      </w:r>
+    </w:p>
+    <w:p>
+      <w:pPr>
+        <w:pStyle w:val="Normal"/>
+        <w:widowControl/>
+        <w:numPr>
+          <w:ilvl w:val="0"/>
+          <w:numId w:val="3"/>
+        </w:numPr>
+        <w:suppressAutoHyphens w:val="true"/>
+        <w:bidi w:val="0"/>
+        <w:spacing w:lineRule="auto" w:line="240" w:before="0" w:after="0"/>
+        <w:ind w:hanging="340" w:start="397" w:end="0"/>
+        <w:jc w:val="both"/>
+        <w:rPr/>
+      </w:pPr>
+      <w:r>
+        <w:rPr>
+          <w:rFonts w:ascii="Calibri" w:hAnsi="Calibri"/>
+          <w:sz w:val="22"/>
+          <w:szCs w:val="22"/>
+        </w:rPr>
+        <w:t xml:space="preserve">Built responsive UI components with </w:t>
+      </w:r>
+      <w:r>
+        <w:rPr>
+          <w:rStyle w:val="Strong"/>
+          <w:rFonts w:ascii="Calibri" w:hAnsi="Calibri"/>
+          <w:sz w:val="22"/>
+          <w:szCs w:val="22"/>
+        </w:rPr>
+        <w:t>SCSS modules</w:t>
+      </w:r>
+      <w:r>
+        <w:rPr>
+          <w:rFonts w:ascii="Calibri" w:hAnsi="Calibri"/>
+          <w:sz w:val="22"/>
+          <w:szCs w:val="22"/>
+        </w:rPr>
+        <w:t xml:space="preserve"> and </w:t>
+      </w:r>
+      <w:r>
+        <w:rPr>
+          <w:rStyle w:val="Strong"/>
+          <w:rFonts w:ascii="Calibri" w:hAnsi="Calibri"/>
+          <w:sz w:val="22"/>
+          <w:szCs w:val="22"/>
+        </w:rPr>
+        <w:t>Bootstrap</w:t>
+      </w:r>
+      <w:r>
+        <w:rPr>
+          <w:rFonts w:ascii="Calibri" w:hAnsi="Calibri"/>
+          <w:sz w:val="22"/>
+          <w:szCs w:val="22"/>
+        </w:rPr>
+        <w:t>, ensuring cross-browser compatibility.</w:t>
+      </w:r>
+    </w:p>
+    <w:p>
+      <w:pPr>
+        <w:pStyle w:val="Normal"/>
+        <w:widowControl/>
+        <w:numPr>
+          <w:ilvl w:val="0"/>
+          <w:numId w:val="3"/>
+        </w:numPr>
+        <w:suppressAutoHyphens w:val="true"/>
+        <w:bidi w:val="0"/>
+        <w:spacing w:lineRule="auto" w:line="240" w:before="0" w:after="0"/>
+        <w:ind w:hanging="340" w:start="397" w:end="0"/>
+        <w:jc w:val="both"/>
+        <w:rPr/>
+      </w:pPr>
+      <w:r>
+        <w:rPr>
+          <w:rFonts w:ascii="Calibri" w:hAnsi="Calibri"/>
+          <w:sz w:val="22"/>
+          <w:szCs w:val="22"/>
+        </w:rPr>
+        <w:t>Integrated third-party APIs for real-time data and notifications, improving user engagement.</w:t>
+      </w:r>
+    </w:p>
+    <w:p>
+      <w:pPr>
+        <w:pStyle w:val="Normal"/>
+        <w:widowControl/>
+        <w:numPr>
+          <w:ilvl w:val="0"/>
+          <w:numId w:val="3"/>
+        </w:numPr>
+        <w:suppressAutoHyphens w:val="true"/>
+        <w:bidi w:val="0"/>
+        <w:spacing w:lineRule="auto" w:line="240" w:before="0" w:after="0"/>
+        <w:ind w:hanging="340" w:start="397" w:end="0"/>
+        <w:jc w:val="both"/>
+        <w:rPr/>
+      </w:pPr>
+      <w:r>
+        <w:rPr>
+          <w:rFonts w:ascii="Calibri" w:hAnsi="Calibri"/>
+          <w:sz w:val="22"/>
+          <w:szCs w:val="22"/>
+        </w:rPr>
+        <w:t xml:space="preserve">Collaborated with DevOps teams to manage deployments on </w:t>
+      </w:r>
+      <w:r>
+        <w:rPr>
+          <w:rStyle w:val="Strong"/>
+          <w:rFonts w:ascii="Calibri" w:hAnsi="Calibri"/>
+          <w:sz w:val="22"/>
+          <w:szCs w:val="22"/>
+        </w:rPr>
+        <w:t>AWS</w:t>
+      </w:r>
+      <w:r>
+        <w:rPr>
+          <w:rFonts w:ascii="Calibri" w:hAnsi="Calibri"/>
+          <w:sz w:val="22"/>
+          <w:szCs w:val="22"/>
+        </w:rPr>
+        <w:t xml:space="preserve"> and handle DNS configurations with Cloudflare.</w:t>
+      </w:r>
+    </w:p>
+    <w:p>
+      <w:pPr>
+        <w:pStyle w:val="Normal"/>
+        <w:widowControl/>
+        <w:numPr>
+          <w:ilvl w:val="0"/>
+          <w:numId w:val="3"/>
+        </w:numPr>
+        <w:suppressAutoHyphens w:val="true"/>
+        <w:bidi w:val="0"/>
+        <w:spacing w:lineRule="auto" w:line="240" w:before="0" w:after="0"/>
+        <w:ind w:hanging="340" w:start="397" w:end="0"/>
+        <w:jc w:val="both"/>
+        <w:rPr/>
+      </w:pPr>
+      <w:r>
+        <w:rPr>
           <w:rFonts w:ascii="Calibri" w:hAnsi="Calibri"/>
           <w:sz w:val="22"/>
           <w:szCs w:val="22"/>
@@ -2325,15 +3345,63 @@
           <w:sz w:val="22"/>
           <w:szCs w:val="22"/>
         </w:rPr>
-        <w:t>Angular Universal</w:t>
-      </w:r>
-      <w:r>
-        <w:rPr>
-          <w:rFonts w:ascii="Calibri" w:hAnsi="Calibri"/>
-          <w:sz w:val="22"/>
-          <w:szCs w:val="22"/>
-        </w:rPr>
-        <w:t xml:space="preserve"> to enable server-side rendering (SSR), enhancing </w:t>
+        <w:t>unit tests and integration tests</w:t>
+      </w:r>
+      <w:r>
+        <w:rPr>
+          <w:rFonts w:ascii="Calibri" w:hAnsi="Calibri"/>
+          <w:sz w:val="22"/>
+          <w:szCs w:val="22"/>
+        </w:rPr>
+        <w:t xml:space="preserve"> using JUnit and Mockito to ensure quality and maintainability.</w:t>
+      </w:r>
+    </w:p>
+    <w:p>
+      <w:pPr>
+        <w:pStyle w:val="Normal"/>
+        <w:widowControl/>
+        <w:numPr>
+          <w:ilvl w:val="0"/>
+          <w:numId w:val="3"/>
+        </w:numPr>
+        <w:suppressAutoHyphens w:val="true"/>
+        <w:bidi w:val="0"/>
+        <w:spacing w:lineRule="auto" w:line="240" w:before="0" w:after="0"/>
+        <w:ind w:hanging="340" w:start="397" w:end="0"/>
+        <w:jc w:val="both"/>
+        <w:rPr/>
+      </w:pPr>
+      <w:r>
+        <w:rPr>
+          <w:rFonts w:ascii="Calibri" w:hAnsi="Calibri"/>
+          <w:sz w:val="22"/>
+          <w:szCs w:val="22"/>
+        </w:rPr>
+        <w:t>Performed debugging, troubleshooting, and performance tuning in complex production environments.</w:t>
+      </w:r>
+    </w:p>
+    <w:p>
+      <w:pPr>
+        <w:pStyle w:val="Normal"/>
+        <w:widowControl/>
+        <w:numPr>
+          <w:ilvl w:val="0"/>
+          <w:numId w:val="3"/>
+        </w:numPr>
+        <w:suppressAutoHyphens w:val="true"/>
+        <w:bidi w:val="0"/>
+        <w:spacing w:lineRule="auto" w:line="240" w:before="0" w:after="0"/>
+        <w:ind w:hanging="340" w:start="397" w:end="0"/>
+        <w:jc w:val="both"/>
+        <w:rPr/>
+      </w:pPr>
+      <w:r>
+        <w:rPr>
+          <w:rFonts w:ascii="Calibri" w:hAnsi="Calibri"/>
+          <w:sz w:val="22"/>
+          <w:szCs w:val="22"/>
+        </w:rPr>
+        <w:t xml:space="preserve">Contributed to </w:t>
       </w:r>
       <w:r>
         <w:rPr>
@@ -2342,15 +3410,15 @@
           <w:sz w:val="22"/>
           <w:szCs w:val="22"/>
         </w:rPr>
-        <w:t>SEO</w:t>
-      </w:r>
-      <w:r>
-        <w:rPr>
-          <w:rFonts w:ascii="Calibri" w:hAnsi="Calibri"/>
-          <w:sz w:val="22"/>
-          <w:szCs w:val="22"/>
-        </w:rPr>
-        <w:t xml:space="preserve"> and decreasing the application's time-to-interactive.</w:t>
+        <w:t>agile ceremonies</w:t>
+      </w:r>
+      <w:r>
+        <w:rPr>
+          <w:rFonts w:ascii="Calibri" w:hAnsi="Calibri"/>
+          <w:sz w:val="22"/>
+          <w:szCs w:val="22"/>
+        </w:rPr>
+        <w:t>, sprint planning, code reviews, and continuous improvement practices.</w:t>
       </w:r>
     </w:p>
     <w:p>
@@ -2374,439 +3442,14 @@
           <w:sz w:val="22"/>
           <w:szCs w:val="22"/>
         </w:rPr>
-        <w:t xml:space="preserve">Set up </w:t>
-      </w:r>
-      <w:r>
-        <w:rPr>
-          <w:rStyle w:val="Strong"/>
-          <w:rFonts w:ascii="Calibri" w:hAnsi="Calibri"/>
-          <w:sz w:val="22"/>
-          <w:szCs w:val="22"/>
-        </w:rPr>
-        <w:t>state management</w:t>
-      </w:r>
-      <w:r>
-        <w:rPr>
-          <w:rFonts w:ascii="Calibri" w:hAnsi="Calibri"/>
-          <w:sz w:val="22"/>
-          <w:szCs w:val="22"/>
-        </w:rPr>
-        <w:t xml:space="preserve"> with </w:t>
-      </w:r>
-      <w:r>
-        <w:rPr>
-          <w:rStyle w:val="Strong"/>
-          <w:rFonts w:ascii="Calibri" w:hAnsi="Calibri"/>
-          <w:sz w:val="22"/>
-          <w:szCs w:val="22"/>
-        </w:rPr>
-        <w:t>NgRx/Redux</w:t>
-      </w:r>
-      <w:r>
-        <w:rPr>
-          <w:rFonts w:ascii="Calibri" w:hAnsi="Calibri"/>
-          <w:sz w:val="22"/>
-          <w:szCs w:val="22"/>
-        </w:rPr>
-        <w:t>, ensuring a structured data flow and effectively managing intricate business logic</w:t>
+        <w:t>Coordinated with other engineers to evaluate and improve software and hardware interfaces.</w:t>
       </w:r>
     </w:p>
     <w:p>
       <w:pPr>
         <w:pStyle w:val="Normal"/>
-        <w:widowControl/>
-        <w:numPr>
-          <w:ilvl w:val="0"/>
-          <w:numId w:val="3"/>
-        </w:numPr>
-        <w:suppressAutoHyphens w:val="true"/>
-        <w:bidi w:val="0"/>
-        <w:spacing w:lineRule="auto" w:line="240" w:before="0" w:after="0"/>
-        <w:ind w:hanging="340" w:start="397" w:end="0"/>
-        <w:jc w:val="both"/>
-        <w:rPr/>
-      </w:pPr>
-      <w:r>
-        <w:rPr>
-          <w:rFonts w:cs="Calibri" w:ascii="Calibri" w:hAnsi="Calibri"/>
-          <w:sz w:val="22"/>
-          <w:szCs w:val="22"/>
-        </w:rPr>
-        <w:t xml:space="preserve">Enhanced front-end performance using </w:t>
-      </w:r>
-      <w:r>
-        <w:rPr>
-          <w:rStyle w:val="Strong"/>
-          <w:rFonts w:cs="Calibri" w:ascii="Calibri" w:hAnsi="Calibri"/>
-          <w:sz w:val="22"/>
-          <w:szCs w:val="22"/>
-        </w:rPr>
-        <w:t>Next.js</w:t>
-      </w:r>
-      <w:r>
-        <w:rPr>
-          <w:rFonts w:cs="Calibri" w:ascii="Calibri" w:hAnsi="Calibri"/>
-          <w:sz w:val="22"/>
-          <w:szCs w:val="22"/>
-        </w:rPr>
-        <w:t xml:space="preserve"> and server-side rendering for SEO improvements.</w:t>
-      </w:r>
-    </w:p>
-    <w:p>
-      <w:pPr>
-        <w:pStyle w:val="Normal"/>
-        <w:widowControl/>
-        <w:numPr>
-          <w:ilvl w:val="0"/>
-          <w:numId w:val="3"/>
-        </w:numPr>
-        <w:suppressAutoHyphens w:val="true"/>
-        <w:bidi w:val="0"/>
-        <w:spacing w:lineRule="auto" w:line="240" w:before="0" w:after="0"/>
-        <w:ind w:hanging="340" w:start="397" w:end="0"/>
-        <w:jc w:val="both"/>
-        <w:rPr/>
-      </w:pPr>
-      <w:r>
-        <w:rPr>
-          <w:rFonts w:ascii="Calibri" w:hAnsi="Calibri"/>
-          <w:sz w:val="22"/>
-          <w:szCs w:val="22"/>
-        </w:rPr>
-        <w:t xml:space="preserve">Designed and implemented scalable REST APIs using </w:t>
-      </w:r>
-      <w:r>
-        <w:rPr>
-          <w:rStyle w:val="Strong"/>
-          <w:rFonts w:ascii="Calibri" w:hAnsi="Calibri"/>
-          <w:sz w:val="22"/>
-          <w:szCs w:val="22"/>
-        </w:rPr>
-        <w:t>Express</w:t>
-      </w:r>
-      <w:r>
-        <w:rPr>
-          <w:rFonts w:ascii="Calibri" w:hAnsi="Calibri"/>
-          <w:sz w:val="22"/>
-          <w:szCs w:val="22"/>
-        </w:rPr>
-        <w:t xml:space="preserve"> and </w:t>
-      </w:r>
-      <w:r>
-        <w:rPr>
-          <w:rStyle w:val="Strong"/>
-          <w:rFonts w:ascii="Calibri" w:hAnsi="Calibri"/>
-          <w:sz w:val="22"/>
-          <w:szCs w:val="22"/>
-        </w:rPr>
-        <w:t>Node.js</w:t>
-      </w:r>
-      <w:r>
-        <w:rPr>
-          <w:rFonts w:ascii="Calibri" w:hAnsi="Calibri"/>
-          <w:sz w:val="22"/>
-          <w:szCs w:val="22"/>
-        </w:rPr>
-        <w:t>.</w:t>
-      </w:r>
-    </w:p>
-    <w:p>
-      <w:pPr>
-        <w:pStyle w:val="Normal"/>
-        <w:widowControl/>
-        <w:numPr>
-          <w:ilvl w:val="0"/>
-          <w:numId w:val="3"/>
-        </w:numPr>
-        <w:suppressAutoHyphens w:val="true"/>
-        <w:bidi w:val="0"/>
-        <w:spacing w:lineRule="auto" w:line="240" w:before="0" w:after="0"/>
-        <w:ind w:hanging="340" w:start="397" w:end="0"/>
-        <w:jc w:val="both"/>
-        <w:rPr/>
-      </w:pPr>
-      <w:r>
-        <w:rPr>
-          <w:rFonts w:ascii="Calibri" w:hAnsi="Calibri"/>
-          <w:sz w:val="22"/>
-          <w:szCs w:val="22"/>
-        </w:rPr>
-        <w:t xml:space="preserve">Built responsive UI components with </w:t>
-      </w:r>
-      <w:r>
-        <w:rPr>
-          <w:rStyle w:val="Strong"/>
-          <w:rFonts w:ascii="Calibri" w:hAnsi="Calibri"/>
-          <w:sz w:val="22"/>
-          <w:szCs w:val="22"/>
-        </w:rPr>
-        <w:t>SCSS modules</w:t>
-      </w:r>
-      <w:r>
-        <w:rPr>
-          <w:rFonts w:ascii="Calibri" w:hAnsi="Calibri"/>
-          <w:sz w:val="22"/>
-          <w:szCs w:val="22"/>
-        </w:rPr>
-        <w:t xml:space="preserve"> and </w:t>
-      </w:r>
-      <w:r>
-        <w:rPr>
-          <w:rStyle w:val="Strong"/>
-          <w:rFonts w:ascii="Calibri" w:hAnsi="Calibri"/>
-          <w:sz w:val="22"/>
-          <w:szCs w:val="22"/>
-        </w:rPr>
-        <w:t>Bootstrap</w:t>
-      </w:r>
-      <w:r>
-        <w:rPr>
-          <w:rFonts w:ascii="Calibri" w:hAnsi="Calibri"/>
-          <w:sz w:val="22"/>
-          <w:szCs w:val="22"/>
-        </w:rPr>
-        <w:t>, ensuring cross-browser compatibility.</w:t>
-      </w:r>
-    </w:p>
-    <w:p>
-      <w:pPr>
-        <w:pStyle w:val="Normal"/>
-        <w:widowControl/>
-        <w:numPr>
-          <w:ilvl w:val="0"/>
-          <w:numId w:val="3"/>
-        </w:numPr>
-        <w:suppressAutoHyphens w:val="true"/>
-        <w:bidi w:val="0"/>
-        <w:spacing w:lineRule="auto" w:line="240" w:before="0" w:after="0"/>
-        <w:ind w:hanging="340" w:start="397" w:end="0"/>
-        <w:jc w:val="both"/>
-        <w:rPr>
-          <w:rFonts w:ascii="Calibri" w:hAnsi="Calibri"/>
-          <w:sz w:val="22"/>
-          <w:szCs w:val="22"/>
-        </w:rPr>
-      </w:pPr>
-      <w:r>
-        <w:rPr>
-          <w:rFonts w:ascii="Calibri" w:hAnsi="Calibri"/>
-          <w:sz w:val="22"/>
-          <w:szCs w:val="22"/>
-        </w:rPr>
-        <w:t>Integrated third-party APIs for real-time data and notifications, improving user engagement.</w:t>
-      </w:r>
-    </w:p>
-    <w:p>
-      <w:pPr>
-        <w:pStyle w:val="Normal"/>
-        <w:widowControl/>
-        <w:numPr>
-          <w:ilvl w:val="0"/>
-          <w:numId w:val="3"/>
-        </w:numPr>
-        <w:suppressAutoHyphens w:val="true"/>
-        <w:bidi w:val="0"/>
-        <w:spacing w:lineRule="auto" w:line="240" w:before="0" w:after="0"/>
-        <w:ind w:hanging="340" w:start="397" w:end="0"/>
-        <w:jc w:val="both"/>
-        <w:rPr/>
-      </w:pPr>
-      <w:r>
-        <w:rPr>
-          <w:rFonts w:ascii="Calibri" w:hAnsi="Calibri"/>
-          <w:sz w:val="22"/>
-          <w:szCs w:val="22"/>
-        </w:rPr>
-        <w:t xml:space="preserve">Collaborated with DevOps teams to manage deployments on </w:t>
-      </w:r>
-      <w:r>
-        <w:rPr>
-          <w:rStyle w:val="Strong"/>
-          <w:rFonts w:ascii="Calibri" w:hAnsi="Calibri"/>
-          <w:sz w:val="22"/>
-          <w:szCs w:val="22"/>
-        </w:rPr>
-        <w:t>AWS</w:t>
-      </w:r>
-      <w:r>
-        <w:rPr>
-          <w:rFonts w:ascii="Calibri" w:hAnsi="Calibri"/>
-          <w:sz w:val="22"/>
-          <w:szCs w:val="22"/>
-        </w:rPr>
-        <w:t xml:space="preserve"> and handle DNS configurations with Cloudflare.</w:t>
-      </w:r>
-    </w:p>
-    <w:p>
-      <w:pPr>
-        <w:pStyle w:val="Normal"/>
-        <w:widowControl/>
-        <w:numPr>
-          <w:ilvl w:val="0"/>
-          <w:numId w:val="3"/>
-        </w:numPr>
-        <w:suppressAutoHyphens w:val="true"/>
-        <w:bidi w:val="0"/>
-        <w:spacing w:lineRule="auto" w:line="240" w:before="0" w:after="0"/>
-        <w:ind w:hanging="340" w:start="397" w:end="0"/>
-        <w:jc w:val="both"/>
-        <w:rPr/>
-      </w:pPr>
-      <w:r>
-        <w:rPr>
-          <w:rFonts w:ascii="Calibri" w:hAnsi="Calibri"/>
-          <w:sz w:val="22"/>
-          <w:szCs w:val="22"/>
-        </w:rPr>
-        <w:t xml:space="preserve">Implemented </w:t>
-      </w:r>
-      <w:r>
-        <w:rPr>
-          <w:rStyle w:val="Strong"/>
-          <w:rFonts w:ascii="Calibri" w:hAnsi="Calibri"/>
-          <w:sz w:val="22"/>
-          <w:szCs w:val="22"/>
-        </w:rPr>
-        <w:t>unit tests and integration tests</w:t>
-      </w:r>
-      <w:r>
-        <w:rPr>
-          <w:rFonts w:ascii="Calibri" w:hAnsi="Calibri"/>
-          <w:sz w:val="22"/>
-          <w:szCs w:val="22"/>
-        </w:rPr>
-        <w:t xml:space="preserve"> using JUnit and Mockito to ensure quality and maintainability.</w:t>
-      </w:r>
-    </w:p>
-    <w:p>
-      <w:pPr>
-        <w:pStyle w:val="Normal"/>
-        <w:widowControl/>
-        <w:numPr>
-          <w:ilvl w:val="0"/>
-          <w:numId w:val="3"/>
-        </w:numPr>
-        <w:suppressAutoHyphens w:val="true"/>
-        <w:bidi w:val="0"/>
-        <w:spacing w:lineRule="auto" w:line="240" w:before="0" w:after="0"/>
-        <w:ind w:hanging="340" w:start="397" w:end="0"/>
-        <w:jc w:val="both"/>
-        <w:rPr>
-          <w:rFonts w:ascii="Calibri" w:hAnsi="Calibri"/>
-          <w:sz w:val="22"/>
-          <w:szCs w:val="22"/>
-        </w:rPr>
-      </w:pPr>
-      <w:r>
-        <w:rPr>
-          <w:rFonts w:ascii="Calibri" w:hAnsi="Calibri"/>
-          <w:sz w:val="22"/>
-          <w:szCs w:val="22"/>
-        </w:rPr>
-        <w:t>Performed debugging, troubleshooting, and performance tuning in complex production environments.</w:t>
-      </w:r>
-    </w:p>
-    <w:p>
-      <w:pPr>
-        <w:pStyle w:val="Normal"/>
-        <w:widowControl/>
-        <w:numPr>
-          <w:ilvl w:val="0"/>
-          <w:numId w:val="3"/>
-        </w:numPr>
-        <w:suppressAutoHyphens w:val="true"/>
-        <w:bidi w:val="0"/>
-        <w:spacing w:lineRule="auto" w:line="240" w:before="0" w:after="0"/>
-        <w:ind w:hanging="340" w:start="397" w:end="0"/>
-        <w:jc w:val="both"/>
-        <w:rPr/>
-      </w:pPr>
-      <w:r>
-        <w:rPr>
-          <w:rFonts w:ascii="Calibri" w:hAnsi="Calibri"/>
-          <w:sz w:val="22"/>
-          <w:szCs w:val="22"/>
-        </w:rPr>
-        <w:t xml:space="preserve">Contributed to </w:t>
-      </w:r>
-      <w:r>
-        <w:rPr>
-          <w:rStyle w:val="Strong"/>
-          <w:rFonts w:ascii="Calibri" w:hAnsi="Calibri"/>
-          <w:sz w:val="22"/>
-          <w:szCs w:val="22"/>
-        </w:rPr>
-        <w:t>agile ceremonies</w:t>
-      </w:r>
-      <w:r>
-        <w:rPr>
-          <w:rFonts w:ascii="Calibri" w:hAnsi="Calibri"/>
-          <w:sz w:val="22"/>
-          <w:szCs w:val="22"/>
-        </w:rPr>
-        <w:t>, sprint planning, code reviews, and continuous improvement practices.</w:t>
-      </w:r>
-    </w:p>
-    <w:p>
-      <w:pPr>
-        <w:pStyle w:val="Normal"/>
-        <w:widowControl/>
-        <w:numPr>
-          <w:ilvl w:val="0"/>
-          <w:numId w:val="3"/>
-        </w:numPr>
-        <w:suppressAutoHyphens w:val="true"/>
-        <w:bidi w:val="0"/>
-        <w:spacing w:lineRule="auto" w:line="240" w:before="0" w:after="0"/>
-        <w:ind w:hanging="340" w:start="397" w:end="0"/>
-        <w:jc w:val="both"/>
-        <w:rPr>
-          <w:rFonts w:ascii="Calibri" w:hAnsi="Calibri"/>
-          <w:sz w:val="22"/>
-          <w:szCs w:val="22"/>
-        </w:rPr>
-      </w:pPr>
-      <w:r>
-        <w:rPr>
-          <w:rFonts w:ascii="Calibri" w:hAnsi="Calibri"/>
-          <w:sz w:val="22"/>
-          <w:szCs w:val="22"/>
-        </w:rPr>
-        <w:t>Coordinated with other engineers to evaluate and improve software and hardware interfaces.</w:t>
-      </w:r>
-    </w:p>
-    <w:p>
-      <w:pPr>
-        <w:pStyle w:val="Normal"/>
-        <w:widowControl/>
-        <w:numPr>
-          <w:ilvl w:val="0"/>
-          <w:numId w:val="3"/>
-        </w:numPr>
-        <w:suppressAutoHyphens w:val="true"/>
-        <w:bidi w:val="0"/>
-        <w:spacing w:lineRule="auto" w:line="240" w:before="0" w:after="0"/>
-        <w:ind w:hanging="340" w:start="397" w:end="0"/>
-        <w:jc w:val="both"/>
-        <w:rPr>
-          <w:rFonts w:ascii="Calibri" w:hAnsi="Calibri"/>
-          <w:sz w:val="22"/>
-          <w:szCs w:val="22"/>
-        </w:rPr>
-      </w:pPr>
-      <w:r>
-        <w:rPr>
-          <w:rFonts w:ascii="Calibri" w:hAnsi="Calibri"/>
-          <w:sz w:val="22"/>
-          <w:szCs w:val="22"/>
-        </w:rPr>
-        <w:t>Experience customising CSS Frameworks like Bootstrap using CSS Pre- processor – LESS and SASS and creating Responsive web design User interfaces suitable for multi-devices (Desktop, tablet, mobile) and cross- browser compatibility.</w:t>
-      </w:r>
-    </w:p>
-    <w:p>
-      <w:pPr>
-        <w:pStyle w:val="Normal"/>
-        <w:spacing w:lineRule="auto" w:line="240" w:before="0" w:after="0"/>
+        <w:spacing w:lineRule="auto" w:line="240" w:before="0" w:after="0"/>
+        <w:jc w:val="both"/>
         <w:rPr>
           <w:rFonts w:ascii="Calibri" w:hAnsi="Calibri" w:cs="Calibri"/>
           <w:sz w:val="22"/>
@@ -2883,18 +3526,14 @@
         <w:widowControl/>
         <w:numPr>
           <w:ilvl w:val="0"/>
-          <w:numId w:val="5"/>
+          <w:numId w:val="4"/>
         </w:numPr>
         <w:suppressAutoHyphens w:val="true"/>
         <w:bidi w:val="0"/>
         <w:spacing w:lineRule="auto" w:line="240" w:before="0" w:after="0"/>
         <w:ind w:hanging="340" w:start="397" w:end="0"/>
         <w:jc w:val="both"/>
-        <w:rPr>
-          <w:rFonts w:ascii="Calibri" w:hAnsi="Calibri"/>
-          <w:sz w:val="22"/>
-          <w:szCs w:val="22"/>
-        </w:rPr>
+        <w:rPr/>
       </w:pPr>
       <w:r>
         <w:rPr>
@@ -2911,7 +3550,7 @@
         <w:widowControl/>
         <w:numPr>
           <w:ilvl w:val="0"/>
-          <w:numId w:val="5"/>
+          <w:numId w:val="4"/>
         </w:numPr>
         <w:suppressAutoHyphens w:val="true"/>
         <w:bidi w:val="0"/>
@@ -2969,7 +3608,7 @@
         <w:widowControl/>
         <w:numPr>
           <w:ilvl w:val="0"/>
-          <w:numId w:val="5"/>
+          <w:numId w:val="4"/>
         </w:numPr>
         <w:suppressAutoHyphens w:val="true"/>
         <w:bidi w:val="0"/>
@@ -3010,18 +3649,14 @@
         <w:widowControl/>
         <w:numPr>
           <w:ilvl w:val="0"/>
-          <w:numId w:val="5"/>
+          <w:numId w:val="4"/>
         </w:numPr>
         <w:suppressAutoHyphens w:val="true"/>
         <w:bidi w:val="0"/>
         <w:spacing w:lineRule="auto" w:line="240" w:before="0" w:after="0"/>
         <w:ind w:hanging="340" w:start="397" w:end="0"/>
         <w:jc w:val="both"/>
-        <w:rPr>
-          <w:rFonts w:ascii="Calibri" w:hAnsi="Calibri"/>
-          <w:sz w:val="22"/>
-          <w:szCs w:val="22"/>
-        </w:rPr>
+        <w:rPr/>
       </w:pPr>
       <w:r>
         <w:rPr>
@@ -3038,18 +3673,14 @@
         <w:widowControl/>
         <w:numPr>
           <w:ilvl w:val="0"/>
-          <w:numId w:val="5"/>
+          <w:numId w:val="4"/>
         </w:numPr>
         <w:suppressAutoHyphens w:val="true"/>
         <w:bidi w:val="0"/>
         <w:spacing w:lineRule="auto" w:line="240" w:before="0" w:after="0"/>
         <w:ind w:hanging="340" w:start="397" w:end="0"/>
         <w:jc w:val="both"/>
-        <w:rPr>
-          <w:rFonts w:ascii="Calibri" w:hAnsi="Calibri"/>
-          <w:sz w:val="22"/>
-          <w:szCs w:val="22"/>
-        </w:rPr>
+        <w:rPr/>
       </w:pPr>
       <w:r>
         <w:rPr>
@@ -3066,18 +3697,14 @@
         <w:widowControl/>
         <w:numPr>
           <w:ilvl w:val="0"/>
-          <w:numId w:val="5"/>
+          <w:numId w:val="4"/>
         </w:numPr>
         <w:suppressAutoHyphens w:val="true"/>
         <w:bidi w:val="0"/>
         <w:spacing w:lineRule="auto" w:line="240" w:before="0" w:after="0"/>
         <w:ind w:hanging="340" w:start="397" w:end="0"/>
         <w:jc w:val="both"/>
-        <w:rPr>
-          <w:rFonts w:ascii="Calibri" w:hAnsi="Calibri"/>
-          <w:sz w:val="22"/>
-          <w:szCs w:val="22"/>
-        </w:rPr>
+        <w:rPr/>
       </w:pPr>
       <w:r>
         <w:rPr>
@@ -3094,16 +3721,14 @@
         <w:widowControl/>
         <w:numPr>
           <w:ilvl w:val="0"/>
-          <w:numId w:val="5"/>
+          <w:numId w:val="4"/>
         </w:numPr>
         <w:suppressAutoHyphens w:val="true"/>
         <w:bidi w:val="0"/>
         <w:spacing w:lineRule="auto" w:line="240" w:before="0" w:after="0"/>
         <w:ind w:hanging="340" w:start="397" w:end="0"/>
         <w:jc w:val="both"/>
-        <w:rPr>
-          <w:rFonts w:cs="Calibri"/>
-        </w:rPr>
+        <w:rPr/>
       </w:pPr>
       <w:r>
         <w:rPr>
@@ -3120,16 +3745,14 @@
         <w:widowControl/>
         <w:numPr>
           <w:ilvl w:val="0"/>
-          <w:numId w:val="5"/>
+          <w:numId w:val="4"/>
         </w:numPr>
         <w:suppressAutoHyphens w:val="true"/>
         <w:bidi w:val="0"/>
         <w:spacing w:lineRule="auto" w:line="240" w:before="0" w:after="0"/>
         <w:ind w:hanging="340" w:start="397" w:end="0"/>
         <w:jc w:val="both"/>
-        <w:rPr>
-          <w:rFonts w:cs="Calibri"/>
-        </w:rPr>
+        <w:rPr/>
       </w:pPr>
       <w:r>
         <w:rPr>
@@ -3146,7 +3769,7 @@
         <w:widowControl/>
         <w:numPr>
           <w:ilvl w:val="0"/>
-          <w:numId w:val="5"/>
+          <w:numId w:val="4"/>
         </w:numPr>
         <w:suppressAutoHyphens w:val="true"/>
         <w:bidi w:val="0"/>
@@ -3221,7 +3844,7 @@
         <w:widowControl/>
         <w:numPr>
           <w:ilvl w:val="0"/>
-          <w:numId w:val="5"/>
+          <w:numId w:val="4"/>
         </w:numPr>
         <w:suppressAutoHyphens w:val="true"/>
         <w:bidi w:val="0"/>
@@ -3262,18 +3885,14 @@
         <w:widowControl/>
         <w:numPr>
           <w:ilvl w:val="0"/>
-          <w:numId w:val="5"/>
+          <w:numId w:val="4"/>
         </w:numPr>
         <w:suppressAutoHyphens w:val="true"/>
         <w:bidi w:val="0"/>
         <w:spacing w:lineRule="auto" w:line="240" w:before="0" w:after="0"/>
         <w:ind w:hanging="340" w:start="397" w:end="0"/>
         <w:jc w:val="both"/>
-        <w:rPr>
-          <w:rFonts w:ascii="Calibri" w:hAnsi="Calibri"/>
-          <w:sz w:val="22"/>
-          <w:szCs w:val="22"/>
-        </w:rPr>
+        <w:rPr/>
       </w:pPr>
       <w:r>
         <w:rPr>
@@ -3290,7 +3909,7 @@
         <w:widowControl/>
         <w:numPr>
           <w:ilvl w:val="0"/>
-          <w:numId w:val="5"/>
+          <w:numId w:val="4"/>
         </w:numPr>
         <w:suppressAutoHyphens w:val="true"/>
         <w:bidi w:val="0"/>
@@ -3346,6 +3965,7 @@
       <w:pPr>
         <w:pStyle w:val="Normal"/>
         <w:spacing w:lineRule="auto" w:line="240" w:before="0" w:after="0"/>
+        <w:jc w:val="both"/>
         <w:rPr>
           <w:rFonts w:ascii="Calibri" w:hAnsi="Calibri" w:cs="Calibri"/>
           <w:sz w:val="22"/>
@@ -3421,16 +4041,14 @@
         <w:widowControl/>
         <w:numPr>
           <w:ilvl w:val="0"/>
-          <w:numId w:val="6"/>
+          <w:numId w:val="5"/>
         </w:numPr>
         <w:suppressAutoHyphens w:val="true"/>
         <w:bidi w:val="0"/>
         <w:spacing w:lineRule="auto" w:line="240" w:before="0" w:after="0"/>
         <w:ind w:hanging="340" w:start="397" w:end="0"/>
         <w:jc w:val="both"/>
-        <w:rPr>
-          <w:rFonts w:cs="Calibri"/>
-        </w:rPr>
+        <w:rPr/>
       </w:pPr>
       <w:r>
         <w:rPr>
@@ -3447,16 +4065,14 @@
         <w:widowControl/>
         <w:numPr>
           <w:ilvl w:val="0"/>
-          <w:numId w:val="6"/>
+          <w:numId w:val="5"/>
         </w:numPr>
         <w:suppressAutoHyphens w:val="true"/>
         <w:bidi w:val="0"/>
         <w:spacing w:lineRule="auto" w:line="240" w:before="0" w:after="0"/>
         <w:ind w:hanging="340" w:start="397" w:end="0"/>
         <w:jc w:val="both"/>
-        <w:rPr>
-          <w:rFonts w:cs="Calibri"/>
-        </w:rPr>
+        <w:rPr/>
       </w:pPr>
       <w:r>
         <w:rPr>
@@ -3473,16 +4089,14 @@
         <w:widowControl/>
         <w:numPr>
           <w:ilvl w:val="0"/>
-          <w:numId w:val="6"/>
+          <w:numId w:val="5"/>
         </w:numPr>
         <w:suppressAutoHyphens w:val="true"/>
         <w:bidi w:val="0"/>
         <w:spacing w:lineRule="auto" w:line="240" w:before="0" w:after="0"/>
         <w:ind w:hanging="340" w:start="397" w:end="0"/>
         <w:jc w:val="both"/>
-        <w:rPr>
-          <w:rFonts w:cs="Calibri"/>
-        </w:rPr>
+        <w:rPr/>
       </w:pPr>
       <w:r>
         <w:rPr>
@@ -3499,16 +4113,14 @@
         <w:widowControl/>
         <w:numPr>
           <w:ilvl w:val="0"/>
-          <w:numId w:val="6"/>
+          <w:numId w:val="5"/>
         </w:numPr>
         <w:suppressAutoHyphens w:val="true"/>
         <w:bidi w:val="0"/>
         <w:spacing w:lineRule="auto" w:line="240" w:before="0" w:after="0"/>
         <w:ind w:hanging="340" w:start="397" w:end="0"/>
         <w:jc w:val="both"/>
-        <w:rPr>
-          <w:rFonts w:cs="Calibri"/>
-        </w:rPr>
+        <w:rPr/>
       </w:pPr>
       <w:r>
         <w:rPr>
@@ -3525,16 +4137,14 @@
         <w:widowControl/>
         <w:numPr>
           <w:ilvl w:val="0"/>
-          <w:numId w:val="6"/>
+          <w:numId w:val="5"/>
         </w:numPr>
         <w:suppressAutoHyphens w:val="true"/>
         <w:bidi w:val="0"/>
         <w:spacing w:lineRule="auto" w:line="240" w:before="0" w:after="0"/>
         <w:ind w:hanging="340" w:start="397" w:end="0"/>
         <w:jc w:val="both"/>
-        <w:rPr>
-          <w:rFonts w:cs="Calibri"/>
-        </w:rPr>
+        <w:rPr/>
       </w:pPr>
       <w:r>
         <w:rPr>
@@ -3551,18 +4161,14 @@
         <w:widowControl/>
         <w:numPr>
           <w:ilvl w:val="0"/>
-          <w:numId w:val="6"/>
+          <w:numId w:val="5"/>
         </w:numPr>
         <w:suppressAutoHyphens w:val="true"/>
         <w:bidi w:val="0"/>
         <w:spacing w:lineRule="auto" w:line="240" w:before="0" w:after="0"/>
         <w:ind w:hanging="340" w:start="397" w:end="0"/>
         <w:jc w:val="both"/>
-        <w:rPr>
-          <w:rFonts w:ascii="Calibri" w:hAnsi="Calibri"/>
-          <w:sz w:val="22"/>
-          <w:szCs w:val="22"/>
-        </w:rPr>
+        <w:rPr/>
       </w:pPr>
       <w:r>
         <w:rPr>
@@ -3577,6 +4183,7 @@
       <w:pPr>
         <w:pStyle w:val="Normal"/>
         <w:spacing w:lineRule="auto" w:line="240" w:before="0" w:after="0"/>
+        <w:jc w:val="both"/>
         <w:rPr>
           <w:rFonts w:ascii="Calibri" w:hAnsi="Calibri" w:cs="Calibri"/>
           <w:b/>
@@ -3747,7 +4354,7 @@
     <w:sectPr>
       <w:type w:val="nextPage"/>
       <w:pgSz w:w="11906" w:h="16838"/>
-      <w:pgMar w:left="720" w:right="755" w:gutter="0" w:header="0" w:top="720" w:footer="0" w:bottom="720"/>
+      <w:pgMar w:left="720" w:right="1035" w:gutter="0" w:header="0" w:top="720" w:footer="0" w:bottom="720"/>
       <w:pgNumType w:fmt="decimal"/>
       <w:formProt w:val="false"/>
       <w:textDirection w:val="lrTb"/>
@@ -4589,9 +5196,9 @@
       <w:lvlJc w:val="start"/>
       <w:pPr>
         <w:tabs>
-          <w:tab w:val="num" w:pos="720"/>
-        </w:tabs>
-        <w:ind w:start="720" w:hanging="360"/>
+          <w:tab w:val="num" w:pos="834"/>
+        </w:tabs>
+        <w:ind w:start="834" w:hanging="360"/>
       </w:pPr>
       <w:rPr>
         <w:rFonts w:ascii="Symbol" w:hAnsi="Symbol" w:cs="Symbol" w:hint="default"/>
@@ -4604,9 +5211,9 @@
       <w:lvlJc w:val="start"/>
       <w:pPr>
         <w:tabs>
-          <w:tab w:val="num" w:pos="1080"/>
-        </w:tabs>
-        <w:ind w:start="1080" w:hanging="360"/>
+          <w:tab w:val="num" w:pos="1194"/>
+        </w:tabs>
+        <w:ind w:start="1194" w:hanging="360"/>
       </w:pPr>
       <w:rPr>
         <w:rFonts w:ascii="Symbol" w:hAnsi="Symbol" w:cs="Symbol" w:hint="default"/>
@@ -4619,9 +5226,9 @@
       <w:lvlJc w:val="start"/>
       <w:pPr>
         <w:tabs>
-          <w:tab w:val="num" w:pos="1440"/>
-        </w:tabs>
-        <w:ind w:start="1440" w:hanging="360"/>
+          <w:tab w:val="num" w:pos="1554"/>
+        </w:tabs>
+        <w:ind w:start="1554" w:hanging="360"/>
       </w:pPr>
       <w:rPr>
         <w:rFonts w:ascii="Symbol" w:hAnsi="Symbol" w:cs="Symbol" w:hint="default"/>
@@ -4634,9 +5241,9 @@
       <w:lvlJc w:val="start"/>
       <w:pPr>
         <w:tabs>
-          <w:tab w:val="num" w:pos="1800"/>
-        </w:tabs>
-        <w:ind w:start="1800" w:hanging="360"/>
+          <w:tab w:val="num" w:pos="1914"/>
+        </w:tabs>
+        <w:ind w:start="1914" w:hanging="360"/>
       </w:pPr>
       <w:rPr>
         <w:rFonts w:ascii="Symbol" w:hAnsi="Symbol" w:cs="Symbol" w:hint="default"/>
@@ -4649,9 +5256,9 @@
       <w:lvlJc w:val="start"/>
       <w:pPr>
         <w:tabs>
-          <w:tab w:val="num" w:pos="2160"/>
-        </w:tabs>
-        <w:ind w:start="2160" w:hanging="360"/>
+          <w:tab w:val="num" w:pos="2274"/>
+        </w:tabs>
+        <w:ind w:start="2274" w:hanging="360"/>
       </w:pPr>
       <w:rPr>
         <w:rFonts w:ascii="Symbol" w:hAnsi="Symbol" w:cs="Symbol" w:hint="default"/>
@@ -4664,9 +5271,9 @@
       <w:lvlJc w:val="start"/>
       <w:pPr>
         <w:tabs>
-          <w:tab w:val="num" w:pos="2520"/>
-        </w:tabs>
-        <w:ind w:start="2520" w:hanging="360"/>
+          <w:tab w:val="num" w:pos="2634"/>
+        </w:tabs>
+        <w:ind w:start="2634" w:hanging="360"/>
       </w:pPr>
       <w:rPr>
         <w:rFonts w:ascii="Symbol" w:hAnsi="Symbol" w:cs="Symbol" w:hint="default"/>
@@ -4679,9 +5286,9 @@
       <w:lvlJc w:val="start"/>
       <w:pPr>
         <w:tabs>
-          <w:tab w:val="num" w:pos="2880"/>
-        </w:tabs>
-        <w:ind w:start="2880" w:hanging="360"/>
+          <w:tab w:val="num" w:pos="2994"/>
+        </w:tabs>
+        <w:ind w:start="2994" w:hanging="360"/>
       </w:pPr>
       <w:rPr>
         <w:rFonts w:ascii="Symbol" w:hAnsi="Symbol" w:cs="Symbol" w:hint="default"/>
@@ -4694,9 +5301,9 @@
       <w:lvlJc w:val="start"/>
       <w:pPr>
         <w:tabs>
-          <w:tab w:val="num" w:pos="3240"/>
-        </w:tabs>
-        <w:ind w:start="3240" w:hanging="360"/>
+          <w:tab w:val="num" w:pos="3354"/>
+        </w:tabs>
+        <w:ind w:start="3354" w:hanging="360"/>
       </w:pPr>
       <w:rPr>
         <w:rFonts w:ascii="Symbol" w:hAnsi="Symbol" w:cs="Symbol" w:hint="default"/>
@@ -4709,9 +5316,9 @@
       <w:lvlJc w:val="start"/>
       <w:pPr>
         <w:tabs>
-          <w:tab w:val="num" w:pos="3600"/>
-        </w:tabs>
-        <w:ind w:start="3600" w:hanging="360"/>
+          <w:tab w:val="num" w:pos="3714"/>
+        </w:tabs>
+        <w:ind w:start="3714" w:hanging="360"/>
       </w:pPr>
       <w:rPr>
         <w:rFonts w:ascii="Symbol" w:hAnsi="Symbol" w:cs="Symbol" w:hint="default"/>
@@ -4726,9 +5333,9 @@
       <w:lvlJc w:val="start"/>
       <w:pPr>
         <w:tabs>
-          <w:tab w:val="num" w:pos="834"/>
-        </w:tabs>
-        <w:ind w:start="834" w:hanging="360"/>
+          <w:tab w:val="num" w:pos="720"/>
+        </w:tabs>
+        <w:ind w:start="720" w:hanging="360"/>
       </w:pPr>
       <w:rPr>
         <w:rFonts w:ascii="Symbol" w:hAnsi="Symbol" w:cs="Symbol" w:hint="default"/>
@@ -4741,9 +5348,9 @@
       <w:lvlJc w:val="start"/>
       <w:pPr>
         <w:tabs>
-          <w:tab w:val="num" w:pos="1194"/>
-        </w:tabs>
-        <w:ind w:start="1194" w:hanging="360"/>
+          <w:tab w:val="num" w:pos="1080"/>
+        </w:tabs>
+        <w:ind w:start="1080" w:hanging="360"/>
       </w:pPr>
       <w:rPr>
         <w:rFonts w:ascii="Symbol" w:hAnsi="Symbol" w:cs="Symbol" w:hint="default"/>
@@ -4756,9 +5363,9 @@
       <w:lvlJc w:val="start"/>
       <w:pPr>
         <w:tabs>
-          <w:tab w:val="num" w:pos="1554"/>
-        </w:tabs>
-        <w:ind w:start="1554" w:hanging="360"/>
+          <w:tab w:val="num" w:pos="1440"/>
+        </w:tabs>
+        <w:ind w:start="1440" w:hanging="360"/>
       </w:pPr>
       <w:rPr>
         <w:rFonts w:ascii="Symbol" w:hAnsi="Symbol" w:cs="Symbol" w:hint="default"/>
@@ -4771,9 +5378,9 @@
       <w:lvlJc w:val="start"/>
       <w:pPr>
         <w:tabs>
-          <w:tab w:val="num" w:pos="1914"/>
-        </w:tabs>
-        <w:ind w:start="1914" w:hanging="360"/>
+          <w:tab w:val="num" w:pos="1800"/>
+        </w:tabs>
+        <w:ind w:start="1800" w:hanging="360"/>
       </w:pPr>
       <w:rPr>
         <w:rFonts w:ascii="Symbol" w:hAnsi="Symbol" w:cs="Symbol" w:hint="default"/>
@@ -4786,9 +5393,9 @@
       <w:lvlJc w:val="start"/>
       <w:pPr>
         <w:tabs>
-          <w:tab w:val="num" w:pos="2274"/>
-        </w:tabs>
-        <w:ind w:start="2274" w:hanging="360"/>
+          <w:tab w:val="num" w:pos="2160"/>
+        </w:tabs>
+        <w:ind w:start="2160" w:hanging="360"/>
       </w:pPr>
       <w:rPr>
         <w:rFonts w:ascii="Symbol" w:hAnsi="Symbol" w:cs="Symbol" w:hint="default"/>
@@ -4801,9 +5408,9 @@
       <w:lvlJc w:val="start"/>
       <w:pPr>
         <w:tabs>
-          <w:tab w:val="num" w:pos="2634"/>
-        </w:tabs>
-        <w:ind w:start="2634" w:hanging="360"/>
+          <w:tab w:val="num" w:pos="2520"/>
+        </w:tabs>
+        <w:ind w:start="2520" w:hanging="360"/>
       </w:pPr>
       <w:rPr>
         <w:rFonts w:ascii="Symbol" w:hAnsi="Symbol" w:cs="Symbol" w:hint="default"/>
@@ -4816,9 +5423,9 @@
       <w:lvlJc w:val="start"/>
       <w:pPr>
         <w:tabs>
-          <w:tab w:val="num" w:pos="2994"/>
-        </w:tabs>
-        <w:ind w:start="2994" w:hanging="360"/>
+          <w:tab w:val="num" w:pos="2880"/>
+        </w:tabs>
+        <w:ind w:start="2880" w:hanging="360"/>
       </w:pPr>
       <w:rPr>
         <w:rFonts w:ascii="Symbol" w:hAnsi="Symbol" w:cs="Symbol" w:hint="default"/>
@@ -4831,9 +5438,9 @@
       <w:lvlJc w:val="start"/>
       <w:pPr>
         <w:tabs>
-          <w:tab w:val="num" w:pos="3354"/>
-        </w:tabs>
-        <w:ind w:start="3354" w:hanging="360"/>
+          <w:tab w:val="num" w:pos="3240"/>
+        </w:tabs>
+        <w:ind w:start="3240" w:hanging="360"/>
       </w:pPr>
       <w:rPr>
         <w:rFonts w:ascii="Symbol" w:hAnsi="Symbol" w:cs="Symbol" w:hint="default"/>
@@ -4846,9 +5453,9 @@
       <w:lvlJc w:val="start"/>
       <w:pPr>
         <w:tabs>
-          <w:tab w:val="num" w:pos="3714"/>
-        </w:tabs>
-        <w:ind w:start="3714" w:hanging="360"/>
+          <w:tab w:val="num" w:pos="3600"/>
+        </w:tabs>
+        <w:ind w:start="3600" w:hanging="360"/>
       </w:pPr>
       <w:rPr>
         <w:rFonts w:ascii="Symbol" w:hAnsi="Symbol" w:cs="Symbol" w:hint="default"/>
@@ -5855,15 +6462,15 @@
       <w:bCs/>
     </w:rPr>
   </w:style>
-  <w:style w:type="character" w:styleId="Bullets" w:customStyle="1">
-    <w:name w:val="Bullets"/>
+  <w:style w:type="character" w:styleId="Bulletsuser" w:customStyle="1">
+    <w:name w:val="Bullets (user)"/>
     <w:qFormat/>
     <w:rPr>
       <w:rFonts w:ascii="OpenSymbol" w:hAnsi="OpenSymbol" w:eastAsia="OpenSymbol" w:cs="OpenSymbol"/>
     </w:rPr>
   </w:style>
-  <w:style w:type="character" w:styleId="Bulletsuser">
-    <w:name w:val="Bullets (user)"/>
+  <w:style w:type="character" w:styleId="Bullets">
+    <w:name w:val="Bullets"/>
     <w:qFormat/>
     <w:rPr>
       <w:rFonts w:ascii="OpenSymbol" w:hAnsi="OpenSymbol" w:eastAsia="OpenSymbol" w:cs="OpenSymbol"/>

</xml_diff>